<commit_message>
Added more information to manual
</commit_message>
<xml_diff>
--- a/Battle Arena/Docs/Manual.docx
+++ b/Battle Arena/Docs/Manual.docx
@@ -21,6 +21,156 @@
         <w:pStyle w:val="Heading1"/>
       </w:pPr>
       <w:r>
+        <w:rPr>
+          <w:noProof/>
+          <w:lang w:eastAsia="en-AU"/>
+        </w:rPr>
+        <w:drawing>
+          <wp:anchor distT="0" distB="0" distL="114300" distR="114300" simplePos="0" relativeHeight="251659264" behindDoc="0" locked="0" layoutInCell="1" allowOverlap="1">
+            <wp:simplePos x="0" y="0"/>
+            <wp:positionH relativeFrom="margin">
+              <wp:align>center</wp:align>
+            </wp:positionH>
+            <wp:positionV relativeFrom="page">
+              <wp:posOffset>1980565</wp:posOffset>
+            </wp:positionV>
+            <wp:extent cx="966470" cy="1941195"/>
+            <wp:effectExtent l="0" t="0" r="5080" b="1905"/>
+            <wp:wrapThrough wrapText="bothSides">
+              <wp:wrapPolygon edited="0">
+                <wp:start x="0" y="0"/>
+                <wp:lineTo x="0" y="21409"/>
+                <wp:lineTo x="21288" y="21409"/>
+                <wp:lineTo x="21288" y="0"/>
+                <wp:lineTo x="0" y="0"/>
+              </wp:wrapPolygon>
+            </wp:wrapThrough>
+            <wp:docPr id="3" name="Picture 3" descr="C:\Users\User\AppData\Local\Microsoft\Windows\INetCacheContent.Word\Swordsman.png"/>
+            <wp:cNvGraphicFramePr>
+              <a:graphicFrameLocks xmlns:a="http://schemas.openxmlformats.org/drawingml/2006/main" noChangeAspect="1"/>
+            </wp:cNvGraphicFramePr>
+            <a:graphic xmlns:a="http://schemas.openxmlformats.org/drawingml/2006/main">
+              <a:graphicData uri="http://schemas.openxmlformats.org/drawingml/2006/picture">
+                <pic:pic xmlns:pic="http://schemas.openxmlformats.org/drawingml/2006/picture">
+                  <pic:nvPicPr>
+                    <pic:cNvPr id="0" name="Picture 6" descr="C:\Users\User\AppData\Local\Microsoft\Windows\INetCacheContent.Word\Swordsman.png"/>
+                    <pic:cNvPicPr>
+                      <a:picLocks noChangeAspect="1" noChangeArrowheads="1"/>
+                    </pic:cNvPicPr>
+                  </pic:nvPicPr>
+                  <pic:blipFill>
+                    <a:blip r:embed="rId5">
+                      <a:extLst>
+                        <a:ext uri="{28A0092B-C50C-407E-A947-70E740481C1C}">
+                          <a14:useLocalDpi xmlns:a14="http://schemas.microsoft.com/office/drawing/2010/main" val="0"/>
+                        </a:ext>
+                      </a:extLst>
+                    </a:blip>
+                    <a:srcRect/>
+                    <a:stretch>
+                      <a:fillRect/>
+                    </a:stretch>
+                  </pic:blipFill>
+                  <pic:spPr bwMode="auto">
+                    <a:xfrm>
+                      <a:off x="0" y="0"/>
+                      <a:ext cx="966470" cy="1941195"/>
+                    </a:xfrm>
+                    <a:prstGeom prst="rect">
+                      <a:avLst/>
+                    </a:prstGeom>
+                    <a:solidFill>
+                      <a:schemeClr val="bg2"/>
+                    </a:solidFill>
+                    <a:ln>
+                      <a:noFill/>
+                    </a:ln>
+                  </pic:spPr>
+                </pic:pic>
+              </a:graphicData>
+            </a:graphic>
+            <wp14:sizeRelH relativeFrom="margin">
+              <wp14:pctWidth>0</wp14:pctWidth>
+            </wp14:sizeRelH>
+            <wp14:sizeRelV relativeFrom="margin">
+              <wp14:pctHeight>0</wp14:pctHeight>
+            </wp14:sizeRelV>
+          </wp:anchor>
+        </w:drawing>
+      </w:r>
+      <w:r>
+        <w:rPr>
+          <w:noProof/>
+          <w:lang w:eastAsia="en-AU"/>
+        </w:rPr>
+        <w:drawing>
+          <wp:anchor distT="0" distB="0" distL="114300" distR="114300" simplePos="0" relativeHeight="251661312" behindDoc="0" locked="0" layoutInCell="1" allowOverlap="1">
+            <wp:simplePos x="0" y="0"/>
+            <wp:positionH relativeFrom="column">
+              <wp:posOffset>3810000</wp:posOffset>
+            </wp:positionH>
+            <wp:positionV relativeFrom="page">
+              <wp:posOffset>1981200</wp:posOffset>
+            </wp:positionV>
+            <wp:extent cx="1905000" cy="1905000"/>
+            <wp:effectExtent l="0" t="0" r="0" b="0"/>
+            <wp:wrapThrough wrapText="bothSides">
+              <wp:wrapPolygon edited="0">
+                <wp:start x="0" y="0"/>
+                <wp:lineTo x="0" y="21384"/>
+                <wp:lineTo x="21384" y="21384"/>
+                <wp:lineTo x="21384" y="0"/>
+                <wp:lineTo x="0" y="0"/>
+              </wp:wrapPolygon>
+            </wp:wrapThrough>
+            <wp:docPr id="5" name="Picture 5" descr="C:\Users\User\AppData\Local\Microsoft\Windows\INetCacheContent.Word\SwordsmanPortrait.png"/>
+            <wp:cNvGraphicFramePr>
+              <a:graphicFrameLocks xmlns:a="http://schemas.openxmlformats.org/drawingml/2006/main" noChangeAspect="1"/>
+            </wp:cNvGraphicFramePr>
+            <a:graphic xmlns:a="http://schemas.openxmlformats.org/drawingml/2006/main">
+              <a:graphicData uri="http://schemas.openxmlformats.org/drawingml/2006/picture">
+                <pic:pic xmlns:pic="http://schemas.openxmlformats.org/drawingml/2006/picture">
+                  <pic:nvPicPr>
+                    <pic:cNvPr id="0" name="Picture 13" descr="C:\Users\User\AppData\Local\Microsoft\Windows\INetCacheContent.Word\SwordsmanPortrait.png"/>
+                    <pic:cNvPicPr>
+                      <a:picLocks noChangeAspect="1" noChangeArrowheads="1"/>
+                    </pic:cNvPicPr>
+                  </pic:nvPicPr>
+                  <pic:blipFill>
+                    <a:blip r:embed="rId6">
+                      <a:extLst>
+                        <a:ext uri="{28A0092B-C50C-407E-A947-70E740481C1C}">
+                          <a14:useLocalDpi xmlns:a14="http://schemas.microsoft.com/office/drawing/2010/main" val="0"/>
+                        </a:ext>
+                      </a:extLst>
+                    </a:blip>
+                    <a:srcRect/>
+                    <a:stretch>
+                      <a:fillRect/>
+                    </a:stretch>
+                  </pic:blipFill>
+                  <pic:spPr bwMode="auto">
+                    <a:xfrm>
+                      <a:off x="0" y="0"/>
+                      <a:ext cx="1905000" cy="1905000"/>
+                    </a:xfrm>
+                    <a:prstGeom prst="rect">
+                      <a:avLst/>
+                    </a:prstGeom>
+                    <a:solidFill>
+                      <a:schemeClr val="bg2"/>
+                    </a:solidFill>
+                    <a:ln>
+                      <a:noFill/>
+                    </a:ln>
+                  </pic:spPr>
+                </pic:pic>
+              </a:graphicData>
+            </a:graphic>
+          </wp:anchor>
+        </w:drawing>
+      </w:r>
+      <w:r>
         <w:t>Characters</w:t>
       </w:r>
     </w:p>
@@ -50,45 +200,806 @@
         <w:t>Health: 100</w:t>
       </w:r>
     </w:p>
+    <w:p/>
+    <w:p/>
     <w:p>
       <w:r>
         <w:t>Attacks</w:t>
       </w:r>
     </w:p>
+    <w:tbl>
+      <w:tblPr>
+        <w:tblStyle w:val="TableGrid"/>
+        <w:tblpPr w:leftFromText="180" w:rightFromText="180" w:vertAnchor="text" w:horzAnchor="margin" w:tblpY="293"/>
+        <w:tblW w:w="0" w:type="auto"/>
+        <w:tblLook w:val="04A0" w:firstRow="1" w:lastRow="0" w:firstColumn="1" w:lastColumn="0" w:noHBand="0" w:noVBand="1"/>
+      </w:tblPr>
+      <w:tblGrid>
+        <w:gridCol w:w="1629"/>
+        <w:gridCol w:w="1005"/>
+        <w:gridCol w:w="1046"/>
+        <w:gridCol w:w="722"/>
+        <w:gridCol w:w="2114"/>
+        <w:gridCol w:w="2500"/>
+      </w:tblGrid>
+      <w:tr>
+        <w:tc>
+          <w:tcPr>
+            <w:tcW w:w="1629" w:type="dxa"/>
+          </w:tcPr>
+          <w:p>
+            <w:r>
+              <w:t>Effect</w:t>
+            </w:r>
+          </w:p>
+        </w:tc>
+        <w:tc>
+          <w:tcPr>
+            <w:tcW w:w="1005" w:type="dxa"/>
+          </w:tcPr>
+          <w:p>
+            <w:r>
+              <w:t>Duration</w:t>
+            </w:r>
+          </w:p>
+          <w:p/>
+        </w:tc>
+        <w:tc>
+          <w:tcPr>
+            <w:tcW w:w="1046" w:type="dxa"/>
+          </w:tcPr>
+          <w:p>
+            <w:r>
+              <w:t>Target Positions</w:t>
+            </w:r>
+          </w:p>
+        </w:tc>
+        <w:tc>
+          <w:tcPr>
+            <w:tcW w:w="722" w:type="dxa"/>
+          </w:tcPr>
+          <w:p>
+            <w:r>
+              <w:t>Base Value</w:t>
+            </w:r>
+          </w:p>
+        </w:tc>
+        <w:tc>
+          <w:tcPr>
+            <w:tcW w:w="2114" w:type="dxa"/>
+          </w:tcPr>
+          <w:p>
+            <w:r>
+              <w:t>User ability modifier</w:t>
+            </w:r>
+          </w:p>
+        </w:tc>
+        <w:tc>
+          <w:tcPr>
+            <w:tcW w:w="2500" w:type="dxa"/>
+          </w:tcPr>
+          <w:p>
+            <w:r>
+              <w:t>Target ability modifier</w:t>
+            </w:r>
+          </w:p>
+        </w:tc>
+      </w:tr>
+      <w:tr>
+        <w:tc>
+          <w:tcPr>
+            <w:tcW w:w="1629" w:type="dxa"/>
+          </w:tcPr>
+          <w:p>
+            <w:r>
+              <w:t>Damage Enemy</w:t>
+            </w:r>
+          </w:p>
+        </w:tc>
+        <w:tc>
+          <w:tcPr>
+            <w:tcW w:w="1005" w:type="dxa"/>
+          </w:tcPr>
+          <w:p>
+            <w:r>
+              <w:t>0</w:t>
+            </w:r>
+          </w:p>
+        </w:tc>
+        <w:tc>
+          <w:tcPr>
+            <w:tcW w:w="1046" w:type="dxa"/>
+          </w:tcPr>
+          <w:p>
+            <w:r>
+              <w:t>0</w:t>
+            </w:r>
+          </w:p>
+        </w:tc>
+        <w:tc>
+          <w:tcPr>
+            <w:tcW w:w="722" w:type="dxa"/>
+          </w:tcPr>
+          <w:p>
+            <w:r>
+              <w:t>10</w:t>
+            </w:r>
+          </w:p>
+        </w:tc>
+        <w:tc>
+          <w:tcPr>
+            <w:tcW w:w="2114" w:type="dxa"/>
+          </w:tcPr>
+          <w:p>
+            <w:r>
+              <w:t>+Strength x 1</w:t>
+            </w:r>
+          </w:p>
+        </w:tc>
+        <w:tc>
+          <w:tcPr>
+            <w:tcW w:w="2500" w:type="dxa"/>
+          </w:tcPr>
+          <w:p>
+            <w:r>
+              <w:t>-Toughness x 1</w:t>
+            </w:r>
+          </w:p>
+        </w:tc>
+      </w:tr>
+    </w:tbl>
     <w:p>
       <w:r>
-        <w:t>Strike: Does 10 Damage + Strength bonus.</w:t>
+        <w:t>Strike:</w:t>
+      </w:r>
+      <w:r>
+        <w:t xml:space="preserve"> Hits the enemy. User position: 0.</w:t>
       </w:r>
       <w:r>
         <w:br/>
-        <w:t xml:space="preserve">Charge: Does 15 Damage + half Strength bonus to enemies in front two positions. </w:t>
-      </w:r>
-      <w:r>
-        <w:t>Cooldown: 1 turn</w:t>
-      </w:r>
-      <w:r>
-        <w:br/>
-      </w:r>
-      <w:proofErr w:type="spellStart"/>
-      <w:r>
-        <w:t>Battlecry</w:t>
-      </w:r>
-      <w:proofErr w:type="spellEnd"/>
-      <w:r>
-        <w:t>: +2 Strength Buff for friends in front two positions</w:t>
-      </w:r>
-      <w:r>
-        <w:br/>
-        <w:t>Rest: Heal self by 5 health + Toughness bonus</w:t>
+      </w:r>
+    </w:p>
+    <w:tbl>
+      <w:tblPr>
+        <w:tblStyle w:val="TableGrid"/>
+        <w:tblpPr w:leftFromText="180" w:rightFromText="180" w:vertAnchor="text" w:horzAnchor="margin" w:tblpY="304"/>
+        <w:tblW w:w="0" w:type="auto"/>
+        <w:tblLook w:val="04A0" w:firstRow="1" w:lastRow="0" w:firstColumn="1" w:lastColumn="0" w:noHBand="0" w:noVBand="1"/>
+      </w:tblPr>
+      <w:tblGrid>
+        <w:gridCol w:w="1629"/>
+        <w:gridCol w:w="1005"/>
+        <w:gridCol w:w="1046"/>
+        <w:gridCol w:w="722"/>
+        <w:gridCol w:w="2114"/>
+        <w:gridCol w:w="2500"/>
+      </w:tblGrid>
+      <w:tr>
+        <w:tc>
+          <w:tcPr>
+            <w:tcW w:w="1629" w:type="dxa"/>
+          </w:tcPr>
+          <w:p>
+            <w:r>
+              <w:t>Effect</w:t>
+            </w:r>
+          </w:p>
+        </w:tc>
+        <w:tc>
+          <w:tcPr>
+            <w:tcW w:w="1005" w:type="dxa"/>
+          </w:tcPr>
+          <w:p>
+            <w:r>
+              <w:t>Duration</w:t>
+            </w:r>
+          </w:p>
+          <w:p/>
+        </w:tc>
+        <w:tc>
+          <w:tcPr>
+            <w:tcW w:w="1046" w:type="dxa"/>
+          </w:tcPr>
+          <w:p>
+            <w:r>
+              <w:t>Target Positions</w:t>
+            </w:r>
+          </w:p>
+        </w:tc>
+        <w:tc>
+          <w:tcPr>
+            <w:tcW w:w="722" w:type="dxa"/>
+          </w:tcPr>
+          <w:p>
+            <w:r>
+              <w:t>Base Value</w:t>
+            </w:r>
+          </w:p>
+        </w:tc>
+        <w:tc>
+          <w:tcPr>
+            <w:tcW w:w="2114" w:type="dxa"/>
+          </w:tcPr>
+          <w:p>
+            <w:r>
+              <w:t>User ability modifier</w:t>
+            </w:r>
+          </w:p>
+        </w:tc>
+        <w:tc>
+          <w:tcPr>
+            <w:tcW w:w="2500" w:type="dxa"/>
+          </w:tcPr>
+          <w:p>
+            <w:r>
+              <w:t>Target ability modifier</w:t>
+            </w:r>
+          </w:p>
+        </w:tc>
+      </w:tr>
+      <w:tr>
+        <w:tc>
+          <w:tcPr>
+            <w:tcW w:w="1629" w:type="dxa"/>
+          </w:tcPr>
+          <w:p>
+            <w:r>
+              <w:t>Damage Enemy</w:t>
+            </w:r>
+          </w:p>
+        </w:tc>
+        <w:tc>
+          <w:tcPr>
+            <w:tcW w:w="1005" w:type="dxa"/>
+          </w:tcPr>
+          <w:p>
+            <w:r>
+              <w:t>0</w:t>
+            </w:r>
+          </w:p>
+        </w:tc>
+        <w:tc>
+          <w:tcPr>
+            <w:tcW w:w="1046" w:type="dxa"/>
+          </w:tcPr>
+          <w:p>
+            <w:r>
+              <w:t>0</w:t>
+            </w:r>
+            <w:r>
+              <w:t>-1 area</w:t>
+            </w:r>
+          </w:p>
+        </w:tc>
+        <w:tc>
+          <w:tcPr>
+            <w:tcW w:w="722" w:type="dxa"/>
+          </w:tcPr>
+          <w:p>
+            <w:r>
+              <w:t>1</w:t>
+            </w:r>
+            <w:r>
+              <w:t>5</w:t>
+            </w:r>
+          </w:p>
+        </w:tc>
+        <w:tc>
+          <w:tcPr>
+            <w:tcW w:w="2114" w:type="dxa"/>
+          </w:tcPr>
+          <w:p>
+            <w:r>
+              <w:t xml:space="preserve">+Strength x </w:t>
+            </w:r>
+            <w:r>
+              <w:t>0.5</w:t>
+            </w:r>
+          </w:p>
+        </w:tc>
+        <w:tc>
+          <w:tcPr>
+            <w:tcW w:w="2500" w:type="dxa"/>
+          </w:tcPr>
+          <w:p>
+            <w:r>
+              <w:t>-Toughness x 1</w:t>
+            </w:r>
+          </w:p>
+        </w:tc>
+      </w:tr>
+    </w:tbl>
+    <w:p>
+      <w:r>
+        <w:t xml:space="preserve">Charge: </w:t>
+      </w:r>
+      <w:r>
+        <w:t>Charge into the front two enemies. User position: 0-1.</w:t>
+      </w:r>
+      <w:r>
+        <w:t xml:space="preserve"> </w:t>
+      </w:r>
+      <w:r>
+        <w:t xml:space="preserve">Cooldown: </w:t>
+      </w:r>
+      <w:r>
+        <w:t>2</w:t>
+      </w:r>
+      <w:r>
+        <w:t xml:space="preserve"> turn</w:t>
+      </w:r>
+      <w:r>
+        <w:t>s</w:t>
       </w:r>
     </w:p>
     <w:p/>
     <w:p>
+      <w:proofErr w:type="spellStart"/>
+      <w:r>
+        <w:t>Battlecry</w:t>
+      </w:r>
+      <w:proofErr w:type="spellEnd"/>
+      <w:r>
+        <w:t>:</w:t>
+      </w:r>
+      <w:r>
+        <w:t xml:space="preserve"> Inspires friends to do more damage</w:t>
+      </w:r>
+      <w:r>
+        <w:t>. User position: 0-3</w:t>
+      </w:r>
+    </w:p>
+    <w:tbl>
+      <w:tblPr>
+        <w:tblStyle w:val="TableGrid"/>
+        <w:tblpPr w:leftFromText="180" w:rightFromText="180" w:vertAnchor="text" w:horzAnchor="margin" w:tblpY="110"/>
+        <w:tblW w:w="0" w:type="auto"/>
+        <w:tblLook w:val="04A0" w:firstRow="1" w:lastRow="0" w:firstColumn="1" w:lastColumn="0" w:noHBand="0" w:noVBand="1"/>
+      </w:tblPr>
+      <w:tblGrid>
+        <w:gridCol w:w="1629"/>
+        <w:gridCol w:w="1005"/>
+        <w:gridCol w:w="1046"/>
+        <w:gridCol w:w="722"/>
+        <w:gridCol w:w="2114"/>
+        <w:gridCol w:w="2500"/>
+      </w:tblGrid>
+      <w:tr>
+        <w:tc>
+          <w:tcPr>
+            <w:tcW w:w="1629" w:type="dxa"/>
+          </w:tcPr>
+          <w:p>
+            <w:r>
+              <w:t>Effect</w:t>
+            </w:r>
+          </w:p>
+        </w:tc>
+        <w:tc>
+          <w:tcPr>
+            <w:tcW w:w="1005" w:type="dxa"/>
+          </w:tcPr>
+          <w:p>
+            <w:r>
+              <w:t>Duration</w:t>
+            </w:r>
+          </w:p>
+          <w:p/>
+        </w:tc>
+        <w:tc>
+          <w:tcPr>
+            <w:tcW w:w="1046" w:type="dxa"/>
+          </w:tcPr>
+          <w:p>
+            <w:r>
+              <w:t>Target Positions</w:t>
+            </w:r>
+          </w:p>
+        </w:tc>
+        <w:tc>
+          <w:tcPr>
+            <w:tcW w:w="722" w:type="dxa"/>
+          </w:tcPr>
+          <w:p>
+            <w:r>
+              <w:t>Base Value</w:t>
+            </w:r>
+          </w:p>
+        </w:tc>
+        <w:tc>
+          <w:tcPr>
+            <w:tcW w:w="2114" w:type="dxa"/>
+          </w:tcPr>
+          <w:p>
+            <w:r>
+              <w:t>User ability modifier</w:t>
+            </w:r>
+          </w:p>
+        </w:tc>
+        <w:tc>
+          <w:tcPr>
+            <w:tcW w:w="2500" w:type="dxa"/>
+          </w:tcPr>
+          <w:p>
+            <w:r>
+              <w:t>Target ability modifier</w:t>
+            </w:r>
+          </w:p>
+        </w:tc>
+      </w:tr>
+      <w:tr>
+        <w:tc>
+          <w:tcPr>
+            <w:tcW w:w="1629" w:type="dxa"/>
+          </w:tcPr>
+          <w:p>
+            <w:r>
+              <w:t>Buff Friend Strength</w:t>
+            </w:r>
+          </w:p>
+        </w:tc>
+        <w:tc>
+          <w:tcPr>
+            <w:tcW w:w="1005" w:type="dxa"/>
+          </w:tcPr>
+          <w:p>
+            <w:r>
+              <w:t>1</w:t>
+            </w:r>
+          </w:p>
+        </w:tc>
+        <w:tc>
+          <w:tcPr>
+            <w:tcW w:w="1046" w:type="dxa"/>
+          </w:tcPr>
+          <w:p>
+            <w:r>
+              <w:t>0-1 area</w:t>
+            </w:r>
+          </w:p>
+        </w:tc>
+        <w:tc>
+          <w:tcPr>
+            <w:tcW w:w="722" w:type="dxa"/>
+          </w:tcPr>
+          <w:p>
+            <w:r>
+              <w:t>2</w:t>
+            </w:r>
+          </w:p>
+        </w:tc>
+        <w:tc>
+          <w:tcPr>
+            <w:tcW w:w="2114" w:type="dxa"/>
+          </w:tcPr>
+          <w:p/>
+        </w:tc>
+        <w:tc>
+          <w:tcPr>
+            <w:tcW w:w="2500" w:type="dxa"/>
+          </w:tcPr>
+          <w:p/>
+        </w:tc>
+      </w:tr>
+    </w:tbl>
+    <w:p>
+      <w:r>
+        <w:br/>
+      </w:r>
+    </w:p>
+    <w:tbl>
+      <w:tblPr>
+        <w:tblStyle w:val="TableGrid"/>
+        <w:tblpPr w:leftFromText="180" w:rightFromText="180" w:vertAnchor="text" w:horzAnchor="margin" w:tblpY="365"/>
+        <w:tblW w:w="0" w:type="auto"/>
+        <w:tblLook w:val="04A0" w:firstRow="1" w:lastRow="0" w:firstColumn="1" w:lastColumn="0" w:noHBand="0" w:noVBand="1"/>
+      </w:tblPr>
+      <w:tblGrid>
+        <w:gridCol w:w="1629"/>
+        <w:gridCol w:w="1005"/>
+        <w:gridCol w:w="1046"/>
+        <w:gridCol w:w="722"/>
+        <w:gridCol w:w="2114"/>
+        <w:gridCol w:w="2500"/>
+      </w:tblGrid>
+      <w:tr>
+        <w:tc>
+          <w:tcPr>
+            <w:tcW w:w="1629" w:type="dxa"/>
+          </w:tcPr>
+          <w:p>
+            <w:r>
+              <w:t>Effect</w:t>
+            </w:r>
+          </w:p>
+        </w:tc>
+        <w:tc>
+          <w:tcPr>
+            <w:tcW w:w="1005" w:type="dxa"/>
+          </w:tcPr>
+          <w:p>
+            <w:r>
+              <w:t>Duration</w:t>
+            </w:r>
+          </w:p>
+          <w:p/>
+        </w:tc>
+        <w:tc>
+          <w:tcPr>
+            <w:tcW w:w="1046" w:type="dxa"/>
+          </w:tcPr>
+          <w:p>
+            <w:r>
+              <w:t>Target Positions</w:t>
+            </w:r>
+          </w:p>
+        </w:tc>
+        <w:tc>
+          <w:tcPr>
+            <w:tcW w:w="722" w:type="dxa"/>
+          </w:tcPr>
+          <w:p>
+            <w:r>
+              <w:t>Base Value</w:t>
+            </w:r>
+          </w:p>
+        </w:tc>
+        <w:tc>
+          <w:tcPr>
+            <w:tcW w:w="2114" w:type="dxa"/>
+          </w:tcPr>
+          <w:p>
+            <w:r>
+              <w:t>User ability modifier</w:t>
+            </w:r>
+          </w:p>
+        </w:tc>
+        <w:tc>
+          <w:tcPr>
+            <w:tcW w:w="2500" w:type="dxa"/>
+          </w:tcPr>
+          <w:p>
+            <w:r>
+              <w:t>Target ability modifier</w:t>
+            </w:r>
+          </w:p>
+        </w:tc>
+      </w:tr>
+      <w:tr>
+        <w:tc>
+          <w:tcPr>
+            <w:tcW w:w="1629" w:type="dxa"/>
+          </w:tcPr>
+          <w:p>
+            <w:r>
+              <w:t>Heal Self</w:t>
+            </w:r>
+          </w:p>
+        </w:tc>
+        <w:tc>
+          <w:tcPr>
+            <w:tcW w:w="1005" w:type="dxa"/>
+          </w:tcPr>
+          <w:p>
+            <w:r>
+              <w:t>0</w:t>
+            </w:r>
+          </w:p>
+        </w:tc>
+        <w:tc>
+          <w:tcPr>
+            <w:tcW w:w="1046" w:type="dxa"/>
+          </w:tcPr>
+          <w:p>
+            <w:r>
+              <w:t>0-3</w:t>
+            </w:r>
+          </w:p>
+        </w:tc>
+        <w:tc>
+          <w:tcPr>
+            <w:tcW w:w="722" w:type="dxa"/>
+          </w:tcPr>
+          <w:p>
+            <w:r>
+              <w:t>5</w:t>
+            </w:r>
+          </w:p>
+        </w:tc>
+        <w:tc>
+          <w:tcPr>
+            <w:tcW w:w="2114" w:type="dxa"/>
+          </w:tcPr>
+          <w:p>
+            <w:r>
+              <w:t>+Toughness x 1</w:t>
+            </w:r>
+          </w:p>
+        </w:tc>
+        <w:tc>
+          <w:tcPr>
+            <w:tcW w:w="2500" w:type="dxa"/>
+          </w:tcPr>
+          <w:p/>
+        </w:tc>
+      </w:tr>
+    </w:tbl>
+    <w:p>
+      <w:pPr>
+        <w:tabs>
+          <w:tab w:val="left" w:pos="2430"/>
+        </w:tabs>
+      </w:pPr>
+      <w:r>
+        <w:t xml:space="preserve">Rest: </w:t>
+      </w:r>
+      <w:r>
+        <w:t>Recover health. User position: 0-3</w:t>
+      </w:r>
+    </w:p>
+    <w:p/>
+    <w:p>
+      <w:r>
+        <w:br w:type="page"/>
+      </w:r>
+    </w:p>
+    <w:p>
       <w:pPr>
         <w:rPr>
           <w:b/>
         </w:rPr>
       </w:pPr>
+      <w:r>
+        <w:rPr>
+          <w:noProof/>
+          <w:lang w:eastAsia="en-AU"/>
+        </w:rPr>
+        <w:lastRenderedPageBreak/>
+        <w:drawing>
+          <wp:anchor distT="0" distB="0" distL="114300" distR="114300" simplePos="0" relativeHeight="251660288" behindDoc="0" locked="0" layoutInCell="1" allowOverlap="1">
+            <wp:simplePos x="0" y="0"/>
+            <wp:positionH relativeFrom="margin">
+              <wp:align>center</wp:align>
+            </wp:positionH>
+            <wp:positionV relativeFrom="margin">
+              <wp:align>top</wp:align>
+            </wp:positionV>
+            <wp:extent cx="953135" cy="1914525"/>
+            <wp:effectExtent l="0" t="0" r="0" b="9525"/>
+            <wp:wrapThrough wrapText="bothSides">
+              <wp:wrapPolygon edited="0">
+                <wp:start x="0" y="0"/>
+                <wp:lineTo x="0" y="21493"/>
+                <wp:lineTo x="21154" y="21493"/>
+                <wp:lineTo x="21154" y="0"/>
+                <wp:lineTo x="0" y="0"/>
+              </wp:wrapPolygon>
+            </wp:wrapThrough>
+            <wp:docPr id="4" name="Picture 4" descr="C:\Users\User\AppData\Local\Microsoft\Windows\INetCacheContent.Word\Assassin.png"/>
+            <wp:cNvGraphicFramePr>
+              <a:graphicFrameLocks xmlns:a="http://schemas.openxmlformats.org/drawingml/2006/main" noChangeAspect="1"/>
+            </wp:cNvGraphicFramePr>
+            <a:graphic xmlns:a="http://schemas.openxmlformats.org/drawingml/2006/main">
+              <a:graphicData uri="http://schemas.openxmlformats.org/drawingml/2006/picture">
+                <pic:pic xmlns:pic="http://schemas.openxmlformats.org/drawingml/2006/picture">
+                  <pic:nvPicPr>
+                    <pic:cNvPr id="0" name="Picture 8" descr="C:\Users\User\AppData\Local\Microsoft\Windows\INetCacheContent.Word\Assassin.png"/>
+                    <pic:cNvPicPr>
+                      <a:picLocks noChangeAspect="1" noChangeArrowheads="1"/>
+                    </pic:cNvPicPr>
+                  </pic:nvPicPr>
+                  <pic:blipFill>
+                    <a:blip r:embed="rId7">
+                      <a:extLst>
+                        <a:ext uri="{28A0092B-C50C-407E-A947-70E740481C1C}">
+                          <a14:useLocalDpi xmlns:a14="http://schemas.microsoft.com/office/drawing/2010/main" val="0"/>
+                        </a:ext>
+                      </a:extLst>
+                    </a:blip>
+                    <a:srcRect/>
+                    <a:stretch>
+                      <a:fillRect/>
+                    </a:stretch>
+                  </pic:blipFill>
+                  <pic:spPr bwMode="auto">
+                    <a:xfrm>
+                      <a:off x="0" y="0"/>
+                      <a:ext cx="953135" cy="1914525"/>
+                    </a:xfrm>
+                    <a:prstGeom prst="rect">
+                      <a:avLst/>
+                    </a:prstGeom>
+                    <a:solidFill>
+                      <a:schemeClr val="bg2"/>
+                    </a:solidFill>
+                    <a:ln>
+                      <a:noFill/>
+                    </a:ln>
+                  </pic:spPr>
+                </pic:pic>
+              </a:graphicData>
+            </a:graphic>
+            <wp14:sizeRelH relativeFrom="margin">
+              <wp14:pctWidth>0</wp14:pctWidth>
+            </wp14:sizeRelH>
+            <wp14:sizeRelV relativeFrom="margin">
+              <wp14:pctHeight>0</wp14:pctHeight>
+            </wp14:sizeRelV>
+          </wp:anchor>
+        </w:drawing>
+      </w:r>
+      <w:r>
+        <w:rPr>
+          <w:noProof/>
+          <w:lang w:eastAsia="en-AU"/>
+        </w:rPr>
+        <w:drawing>
+          <wp:anchor distT="0" distB="0" distL="114300" distR="114300" simplePos="0" relativeHeight="251662336" behindDoc="0" locked="0" layoutInCell="1" allowOverlap="1">
+            <wp:simplePos x="0" y="0"/>
+            <wp:positionH relativeFrom="margin">
+              <wp:align>right</wp:align>
+            </wp:positionH>
+            <wp:positionV relativeFrom="margin">
+              <wp:align>top</wp:align>
+            </wp:positionV>
+            <wp:extent cx="1905000" cy="1905000"/>
+            <wp:effectExtent l="0" t="0" r="0" b="0"/>
+            <wp:wrapThrough wrapText="bothSides">
+              <wp:wrapPolygon edited="0">
+                <wp:start x="0" y="0"/>
+                <wp:lineTo x="0" y="21384"/>
+                <wp:lineTo x="21384" y="21384"/>
+                <wp:lineTo x="21384" y="0"/>
+                <wp:lineTo x="0" y="0"/>
+              </wp:wrapPolygon>
+            </wp:wrapThrough>
+            <wp:docPr id="6" name="Picture 6" descr="C:\Users\User\AppData\Local\Microsoft\Windows\INetCacheContent.Word\AssassinPortrait.png"/>
+            <wp:cNvGraphicFramePr>
+              <a:graphicFrameLocks xmlns:a="http://schemas.openxmlformats.org/drawingml/2006/main" noChangeAspect="1"/>
+            </wp:cNvGraphicFramePr>
+            <a:graphic xmlns:a="http://schemas.openxmlformats.org/drawingml/2006/main">
+              <a:graphicData uri="http://schemas.openxmlformats.org/drawingml/2006/picture">
+                <pic:pic xmlns:pic="http://schemas.openxmlformats.org/drawingml/2006/picture">
+                  <pic:nvPicPr>
+                    <pic:cNvPr id="0" name="Picture 15" descr="C:\Users\User\AppData\Local\Microsoft\Windows\INetCacheContent.Word\AssassinPortrait.png"/>
+                    <pic:cNvPicPr>
+                      <a:picLocks noChangeAspect="1" noChangeArrowheads="1"/>
+                    </pic:cNvPicPr>
+                  </pic:nvPicPr>
+                  <pic:blipFill>
+                    <a:blip r:embed="rId8">
+                      <a:extLst>
+                        <a:ext uri="{28A0092B-C50C-407E-A947-70E740481C1C}">
+                          <a14:useLocalDpi xmlns:a14="http://schemas.microsoft.com/office/drawing/2010/main" val="0"/>
+                        </a:ext>
+                      </a:extLst>
+                    </a:blip>
+                    <a:srcRect/>
+                    <a:stretch>
+                      <a:fillRect/>
+                    </a:stretch>
+                  </pic:blipFill>
+                  <pic:spPr bwMode="auto">
+                    <a:xfrm>
+                      <a:off x="0" y="0"/>
+                      <a:ext cx="1905000" cy="1905000"/>
+                    </a:xfrm>
+                    <a:prstGeom prst="rect">
+                      <a:avLst/>
+                    </a:prstGeom>
+                    <a:solidFill>
+                      <a:schemeClr val="bg2"/>
+                    </a:solidFill>
+                    <a:ln>
+                      <a:noFill/>
+                    </a:ln>
+                  </pic:spPr>
+                </pic:pic>
+              </a:graphicData>
+            </a:graphic>
+          </wp:anchor>
+        </w:drawing>
+      </w:r>
       <w:r>
         <w:rPr>
           <w:b/>
@@ -109,6 +1020,9 @@
         <w:t>Health: 70</w:t>
       </w:r>
     </w:p>
+    <w:p/>
+    <w:p/>
+    <w:p/>
     <w:p>
       <w:r>
         <w:t>Attacks</w:t>
@@ -116,24 +1030,672 @@
     </w:p>
     <w:p>
       <w:r>
-        <w:t>Assassin’s Blade: Does 10 D</w:t>
-      </w:r>
-      <w:r>
-        <w:t>amage + Strength bonus, Poisons target for 4 turns (deals 2 damage/turn)</w:t>
-      </w:r>
+        <w:t>Assassin’s Blade:</w:t>
+      </w:r>
+      <w:r>
+        <w:t xml:space="preserve"> Attacks enemy with poisoned blade</w:t>
+      </w:r>
+      <w:r>
+        <w:t>, dealing ongoing damage</w:t>
+      </w:r>
+      <w:r>
+        <w:t>. User position: 0.</w:t>
+      </w:r>
+    </w:p>
+    <w:tbl>
+      <w:tblPr>
+        <w:tblStyle w:val="TableGrid"/>
+        <w:tblpPr w:leftFromText="180" w:rightFromText="180" w:vertAnchor="text" w:horzAnchor="margin" w:tblpY="-28"/>
+        <w:tblW w:w="0" w:type="auto"/>
+        <w:tblLook w:val="04A0" w:firstRow="1" w:lastRow="0" w:firstColumn="1" w:lastColumn="0" w:noHBand="0" w:noVBand="1"/>
+      </w:tblPr>
+      <w:tblGrid>
+        <w:gridCol w:w="1629"/>
+        <w:gridCol w:w="1005"/>
+        <w:gridCol w:w="1046"/>
+        <w:gridCol w:w="722"/>
+        <w:gridCol w:w="2114"/>
+        <w:gridCol w:w="2500"/>
+      </w:tblGrid>
+      <w:tr>
+        <w:tc>
+          <w:tcPr>
+            <w:tcW w:w="1629" w:type="dxa"/>
+          </w:tcPr>
+          <w:p>
+            <w:r>
+              <w:t>Effect</w:t>
+            </w:r>
+          </w:p>
+        </w:tc>
+        <w:tc>
+          <w:tcPr>
+            <w:tcW w:w="1005" w:type="dxa"/>
+          </w:tcPr>
+          <w:p>
+            <w:r>
+              <w:t>Duration</w:t>
+            </w:r>
+          </w:p>
+          <w:p/>
+        </w:tc>
+        <w:tc>
+          <w:tcPr>
+            <w:tcW w:w="1046" w:type="dxa"/>
+          </w:tcPr>
+          <w:p>
+            <w:r>
+              <w:t>Target Positions</w:t>
+            </w:r>
+          </w:p>
+        </w:tc>
+        <w:tc>
+          <w:tcPr>
+            <w:tcW w:w="722" w:type="dxa"/>
+          </w:tcPr>
+          <w:p>
+            <w:r>
+              <w:t>Base Value</w:t>
+            </w:r>
+          </w:p>
+        </w:tc>
+        <w:tc>
+          <w:tcPr>
+            <w:tcW w:w="2114" w:type="dxa"/>
+          </w:tcPr>
+          <w:p>
+            <w:r>
+              <w:t>User ability modifier</w:t>
+            </w:r>
+          </w:p>
+        </w:tc>
+        <w:tc>
+          <w:tcPr>
+            <w:tcW w:w="2500" w:type="dxa"/>
+          </w:tcPr>
+          <w:p>
+            <w:r>
+              <w:t>Target ability modifier</w:t>
+            </w:r>
+          </w:p>
+        </w:tc>
+      </w:tr>
+      <w:tr>
+        <w:tc>
+          <w:tcPr>
+            <w:tcW w:w="1629" w:type="dxa"/>
+          </w:tcPr>
+          <w:p>
+            <w:r>
+              <w:t>Damage Enemy</w:t>
+            </w:r>
+          </w:p>
+        </w:tc>
+        <w:tc>
+          <w:tcPr>
+            <w:tcW w:w="1005" w:type="dxa"/>
+          </w:tcPr>
+          <w:p>
+            <w:r>
+              <w:t>0</w:t>
+            </w:r>
+          </w:p>
+        </w:tc>
+        <w:tc>
+          <w:tcPr>
+            <w:tcW w:w="1046" w:type="dxa"/>
+          </w:tcPr>
+          <w:p>
+            <w:r>
+              <w:t>0</w:t>
+            </w:r>
+          </w:p>
+        </w:tc>
+        <w:tc>
+          <w:tcPr>
+            <w:tcW w:w="722" w:type="dxa"/>
+          </w:tcPr>
+          <w:p>
+            <w:r>
+              <w:t>10</w:t>
+            </w:r>
+          </w:p>
+        </w:tc>
+        <w:tc>
+          <w:tcPr>
+            <w:tcW w:w="2114" w:type="dxa"/>
+          </w:tcPr>
+          <w:p>
+            <w:r>
+              <w:t>+ Strength x 1</w:t>
+            </w:r>
+          </w:p>
+        </w:tc>
+        <w:tc>
+          <w:tcPr>
+            <w:tcW w:w="2500" w:type="dxa"/>
+          </w:tcPr>
+          <w:p>
+            <w:r>
+              <w:t>- Toughness x 1</w:t>
+            </w:r>
+          </w:p>
+        </w:tc>
+      </w:tr>
+      <w:tr>
+        <w:tc>
+          <w:tcPr>
+            <w:tcW w:w="1629" w:type="dxa"/>
+          </w:tcPr>
+          <w:p>
+            <w:r>
+              <w:t>Damage Enemy</w:t>
+            </w:r>
+          </w:p>
+        </w:tc>
+        <w:tc>
+          <w:tcPr>
+            <w:tcW w:w="1005" w:type="dxa"/>
+          </w:tcPr>
+          <w:p>
+            <w:r>
+              <w:t>4</w:t>
+            </w:r>
+          </w:p>
+        </w:tc>
+        <w:tc>
+          <w:tcPr>
+            <w:tcW w:w="1046" w:type="dxa"/>
+          </w:tcPr>
+          <w:p/>
+        </w:tc>
+        <w:tc>
+          <w:tcPr>
+            <w:tcW w:w="722" w:type="dxa"/>
+          </w:tcPr>
+          <w:p>
+            <w:r>
+              <w:t>2</w:t>
+            </w:r>
+          </w:p>
+        </w:tc>
+        <w:tc>
+          <w:tcPr>
+            <w:tcW w:w="2114" w:type="dxa"/>
+          </w:tcPr>
+          <w:p/>
+        </w:tc>
+        <w:tc>
+          <w:tcPr>
+            <w:tcW w:w="2500" w:type="dxa"/>
+          </w:tcPr>
+          <w:p>
+            <w:r>
+              <w:t>- Toughness x 0.5</w:t>
+            </w:r>
+          </w:p>
+        </w:tc>
+      </w:tr>
+    </w:tbl>
+    <w:p>
       <w:r>
         <w:br/>
         <w:t xml:space="preserve">Shoot: </w:t>
       </w:r>
       <w:r>
-        <w:t>Does 5 Damage + Accuracy bonus to target.</w:t>
-      </w:r>
+        <w:t>Shoot enemy with arrow. User position: 1-3</w:t>
+      </w:r>
+    </w:p>
+    <w:tbl>
+      <w:tblPr>
+        <w:tblStyle w:val="TableGrid"/>
+        <w:tblpPr w:leftFromText="180" w:rightFromText="180" w:vertAnchor="text" w:horzAnchor="margin" w:tblpY="391"/>
+        <w:tblW w:w="0" w:type="auto"/>
+        <w:tblLook w:val="04A0" w:firstRow="1" w:lastRow="0" w:firstColumn="1" w:lastColumn="0" w:noHBand="0" w:noVBand="1"/>
+      </w:tblPr>
+      <w:tblGrid>
+        <w:gridCol w:w="1629"/>
+        <w:gridCol w:w="1005"/>
+        <w:gridCol w:w="1046"/>
+        <w:gridCol w:w="722"/>
+        <w:gridCol w:w="2114"/>
+        <w:gridCol w:w="2500"/>
+      </w:tblGrid>
+      <w:tr>
+        <w:tc>
+          <w:tcPr>
+            <w:tcW w:w="1629" w:type="dxa"/>
+          </w:tcPr>
+          <w:p>
+            <w:r>
+              <w:t>Effect</w:t>
+            </w:r>
+          </w:p>
+        </w:tc>
+        <w:tc>
+          <w:tcPr>
+            <w:tcW w:w="1005" w:type="dxa"/>
+          </w:tcPr>
+          <w:p>
+            <w:r>
+              <w:t>Duration</w:t>
+            </w:r>
+          </w:p>
+          <w:p/>
+        </w:tc>
+        <w:tc>
+          <w:tcPr>
+            <w:tcW w:w="1046" w:type="dxa"/>
+          </w:tcPr>
+          <w:p>
+            <w:r>
+              <w:t>Target Positions</w:t>
+            </w:r>
+          </w:p>
+        </w:tc>
+        <w:tc>
+          <w:tcPr>
+            <w:tcW w:w="722" w:type="dxa"/>
+          </w:tcPr>
+          <w:p>
+            <w:r>
+              <w:t>Base Value</w:t>
+            </w:r>
+          </w:p>
+        </w:tc>
+        <w:tc>
+          <w:tcPr>
+            <w:tcW w:w="2114" w:type="dxa"/>
+          </w:tcPr>
+          <w:p>
+            <w:r>
+              <w:t>User ability modifier</w:t>
+            </w:r>
+          </w:p>
+        </w:tc>
+        <w:tc>
+          <w:tcPr>
+            <w:tcW w:w="2500" w:type="dxa"/>
+          </w:tcPr>
+          <w:p>
+            <w:r>
+              <w:t>Target ability modifier</w:t>
+            </w:r>
+          </w:p>
+        </w:tc>
+      </w:tr>
+      <w:tr>
+        <w:tc>
+          <w:tcPr>
+            <w:tcW w:w="1629" w:type="dxa"/>
+          </w:tcPr>
+          <w:p>
+            <w:r>
+              <w:t>Damage Enemy</w:t>
+            </w:r>
+          </w:p>
+        </w:tc>
+        <w:tc>
+          <w:tcPr>
+            <w:tcW w:w="1005" w:type="dxa"/>
+          </w:tcPr>
+          <w:p>
+            <w:r>
+              <w:t>0</w:t>
+            </w:r>
+          </w:p>
+        </w:tc>
+        <w:tc>
+          <w:tcPr>
+            <w:tcW w:w="1046" w:type="dxa"/>
+          </w:tcPr>
+          <w:p>
+            <w:r>
+              <w:t>0-3</w:t>
+            </w:r>
+          </w:p>
+        </w:tc>
+        <w:tc>
+          <w:tcPr>
+            <w:tcW w:w="722" w:type="dxa"/>
+          </w:tcPr>
+          <w:p>
+            <w:r>
+              <w:t>5</w:t>
+            </w:r>
+          </w:p>
+        </w:tc>
+        <w:tc>
+          <w:tcPr>
+            <w:tcW w:w="2114" w:type="dxa"/>
+          </w:tcPr>
+          <w:p>
+            <w:r>
+              <w:t>+ Accuracy x 1</w:t>
+            </w:r>
+          </w:p>
+        </w:tc>
+        <w:tc>
+          <w:tcPr>
+            <w:tcW w:w="2500" w:type="dxa"/>
+          </w:tcPr>
+          <w:p>
+            <w:r>
+              <w:t>- Toughness x 1</w:t>
+            </w:r>
+          </w:p>
+        </w:tc>
+      </w:tr>
+    </w:tbl>
+    <w:p>
       <w:r>
         <w:br/>
-        <w:t>Poison Dart: Poisons target for 4 turns (deals 2 damage/turn)</w:t>
       </w:r>
     </w:p>
+    <w:p>
+      <w:r>
+        <w:t xml:space="preserve">Poison Dart: </w:t>
+      </w:r>
+      <w:r>
+        <w:t>Hit enemy with poison dart, dealing ongoing damage. User position: 1-3</w:t>
+      </w:r>
+    </w:p>
+    <w:tbl>
+      <w:tblPr>
+        <w:tblStyle w:val="TableGrid"/>
+        <w:tblpPr w:leftFromText="180" w:rightFromText="180" w:vertAnchor="text" w:horzAnchor="margin" w:tblpY="391"/>
+        <w:tblW w:w="0" w:type="auto"/>
+        <w:tblLook w:val="04A0" w:firstRow="1" w:lastRow="0" w:firstColumn="1" w:lastColumn="0" w:noHBand="0" w:noVBand="1"/>
+      </w:tblPr>
+      <w:tblGrid>
+        <w:gridCol w:w="1629"/>
+        <w:gridCol w:w="1005"/>
+        <w:gridCol w:w="1046"/>
+        <w:gridCol w:w="722"/>
+        <w:gridCol w:w="2114"/>
+        <w:gridCol w:w="2500"/>
+      </w:tblGrid>
+      <w:tr>
+        <w:tc>
+          <w:tcPr>
+            <w:tcW w:w="1629" w:type="dxa"/>
+          </w:tcPr>
+          <w:p>
+            <w:r>
+              <w:t>Effect</w:t>
+            </w:r>
+          </w:p>
+        </w:tc>
+        <w:tc>
+          <w:tcPr>
+            <w:tcW w:w="1005" w:type="dxa"/>
+          </w:tcPr>
+          <w:p>
+            <w:r>
+              <w:t>Duration</w:t>
+            </w:r>
+          </w:p>
+          <w:p/>
+        </w:tc>
+        <w:tc>
+          <w:tcPr>
+            <w:tcW w:w="1046" w:type="dxa"/>
+          </w:tcPr>
+          <w:p>
+            <w:r>
+              <w:t>Target Positions</w:t>
+            </w:r>
+          </w:p>
+        </w:tc>
+        <w:tc>
+          <w:tcPr>
+            <w:tcW w:w="722" w:type="dxa"/>
+          </w:tcPr>
+          <w:p>
+            <w:r>
+              <w:t>Base Value</w:t>
+            </w:r>
+          </w:p>
+        </w:tc>
+        <w:tc>
+          <w:tcPr>
+            <w:tcW w:w="2114" w:type="dxa"/>
+          </w:tcPr>
+          <w:p>
+            <w:r>
+              <w:t>User ability modifier</w:t>
+            </w:r>
+          </w:p>
+        </w:tc>
+        <w:tc>
+          <w:tcPr>
+            <w:tcW w:w="2500" w:type="dxa"/>
+          </w:tcPr>
+          <w:p>
+            <w:r>
+              <w:t>Target ability modifier</w:t>
+            </w:r>
+          </w:p>
+        </w:tc>
+      </w:tr>
+      <w:tr>
+        <w:tc>
+          <w:tcPr>
+            <w:tcW w:w="1629" w:type="dxa"/>
+          </w:tcPr>
+          <w:p>
+            <w:r>
+              <w:t>Damage Enemy</w:t>
+            </w:r>
+          </w:p>
+        </w:tc>
+        <w:tc>
+          <w:tcPr>
+            <w:tcW w:w="1005" w:type="dxa"/>
+          </w:tcPr>
+          <w:p>
+            <w:r>
+              <w:t>4</w:t>
+            </w:r>
+          </w:p>
+        </w:tc>
+        <w:tc>
+          <w:tcPr>
+            <w:tcW w:w="1046" w:type="dxa"/>
+          </w:tcPr>
+          <w:p>
+            <w:r>
+              <w:t>0-3</w:t>
+            </w:r>
+          </w:p>
+        </w:tc>
+        <w:tc>
+          <w:tcPr>
+            <w:tcW w:w="722" w:type="dxa"/>
+          </w:tcPr>
+          <w:p>
+            <w:r>
+              <w:t>2</w:t>
+            </w:r>
+          </w:p>
+        </w:tc>
+        <w:tc>
+          <w:tcPr>
+            <w:tcW w:w="2114" w:type="dxa"/>
+          </w:tcPr>
+          <w:p/>
+        </w:tc>
+        <w:tc>
+          <w:tcPr>
+            <w:tcW w:w="2500" w:type="dxa"/>
+          </w:tcPr>
+          <w:p>
+            <w:r>
+              <w:t>- Toughness x 0.5</w:t>
+            </w:r>
+          </w:p>
+        </w:tc>
+      </w:tr>
+    </w:tbl>
     <w:p/>
+    <w:p>
+      <w:r>
+        <w:br w:type="page"/>
+      </w:r>
+    </w:p>
+    <w:p>
+      <w:r>
+        <w:rPr>
+          <w:noProof/>
+          <w:lang w:eastAsia="en-AU"/>
+        </w:rPr>
+        <w:lastRenderedPageBreak/>
+        <w:drawing>
+          <wp:anchor distT="0" distB="0" distL="114300" distR="114300" simplePos="0" relativeHeight="251664384" behindDoc="0" locked="0" layoutInCell="1" allowOverlap="1">
+            <wp:simplePos x="0" y="0"/>
+            <wp:positionH relativeFrom="margin">
+              <wp:align>center</wp:align>
+            </wp:positionH>
+            <wp:positionV relativeFrom="margin">
+              <wp:align>top</wp:align>
+            </wp:positionV>
+            <wp:extent cx="943610" cy="1895475"/>
+            <wp:effectExtent l="0" t="0" r="8890" b="9525"/>
+            <wp:wrapThrough wrapText="bothSides">
+              <wp:wrapPolygon edited="0">
+                <wp:start x="0" y="0"/>
+                <wp:lineTo x="0" y="21491"/>
+                <wp:lineTo x="21367" y="21491"/>
+                <wp:lineTo x="21367" y="0"/>
+                <wp:lineTo x="0" y="0"/>
+              </wp:wrapPolygon>
+            </wp:wrapThrough>
+            <wp:docPr id="8" name="Picture 8" descr="C:\Users\User\AppData\Local\Microsoft\Windows\INetCacheContent.Word\Mendicant.png"/>
+            <wp:cNvGraphicFramePr>
+              <a:graphicFrameLocks xmlns:a="http://schemas.openxmlformats.org/drawingml/2006/main" noChangeAspect="1"/>
+            </wp:cNvGraphicFramePr>
+            <a:graphic xmlns:a="http://schemas.openxmlformats.org/drawingml/2006/main">
+              <a:graphicData uri="http://schemas.openxmlformats.org/drawingml/2006/picture">
+                <pic:pic xmlns:pic="http://schemas.openxmlformats.org/drawingml/2006/picture">
+                  <pic:nvPicPr>
+                    <pic:cNvPr id="0" name="Picture 19" descr="C:\Users\User\AppData\Local\Microsoft\Windows\INetCacheContent.Word\Mendicant.png"/>
+                    <pic:cNvPicPr>
+                      <a:picLocks noChangeAspect="1" noChangeArrowheads="1"/>
+                    </pic:cNvPicPr>
+                  </pic:nvPicPr>
+                  <pic:blipFill>
+                    <a:blip r:embed="rId9">
+                      <a:extLst>
+                        <a:ext uri="{28A0092B-C50C-407E-A947-70E740481C1C}">
+                          <a14:useLocalDpi xmlns:a14="http://schemas.microsoft.com/office/drawing/2010/main" val="0"/>
+                        </a:ext>
+                      </a:extLst>
+                    </a:blip>
+                    <a:srcRect/>
+                    <a:stretch>
+                      <a:fillRect/>
+                    </a:stretch>
+                  </pic:blipFill>
+                  <pic:spPr bwMode="auto">
+                    <a:xfrm>
+                      <a:off x="0" y="0"/>
+                      <a:ext cx="943610" cy="1895475"/>
+                    </a:xfrm>
+                    <a:prstGeom prst="rect">
+                      <a:avLst/>
+                    </a:prstGeom>
+                    <a:solidFill>
+                      <a:schemeClr val="bg2"/>
+                    </a:solidFill>
+                    <a:ln>
+                      <a:noFill/>
+                    </a:ln>
+                  </pic:spPr>
+                </pic:pic>
+              </a:graphicData>
+            </a:graphic>
+            <wp14:sizeRelH relativeFrom="margin">
+              <wp14:pctWidth>0</wp14:pctWidth>
+            </wp14:sizeRelH>
+            <wp14:sizeRelV relativeFrom="margin">
+              <wp14:pctHeight>0</wp14:pctHeight>
+            </wp14:sizeRelV>
+          </wp:anchor>
+        </w:drawing>
+      </w:r>
+      <w:r>
+        <w:rPr>
+          <w:noProof/>
+          <w:lang w:eastAsia="en-AU"/>
+        </w:rPr>
+        <w:drawing>
+          <wp:anchor distT="0" distB="0" distL="114300" distR="114300" simplePos="0" relativeHeight="251663360" behindDoc="0" locked="0" layoutInCell="1" allowOverlap="1">
+            <wp:simplePos x="0" y="0"/>
+            <wp:positionH relativeFrom="margin">
+              <wp:align>right</wp:align>
+            </wp:positionH>
+            <wp:positionV relativeFrom="page">
+              <wp:posOffset>923925</wp:posOffset>
+            </wp:positionV>
+            <wp:extent cx="1905000" cy="1905000"/>
+            <wp:effectExtent l="0" t="0" r="0" b="0"/>
+            <wp:wrapThrough wrapText="bothSides">
+              <wp:wrapPolygon edited="0">
+                <wp:start x="0" y="0"/>
+                <wp:lineTo x="0" y="21384"/>
+                <wp:lineTo x="21384" y="21384"/>
+                <wp:lineTo x="21384" y="0"/>
+                <wp:lineTo x="0" y="0"/>
+              </wp:wrapPolygon>
+            </wp:wrapThrough>
+            <wp:docPr id="7" name="Picture 7" descr="C:\Users\User\AppData\Local\Microsoft\Windows\INetCacheContent.Word\MendicantPortrait.png"/>
+            <wp:cNvGraphicFramePr>
+              <a:graphicFrameLocks xmlns:a="http://schemas.openxmlformats.org/drawingml/2006/main" noChangeAspect="1"/>
+            </wp:cNvGraphicFramePr>
+            <a:graphic xmlns:a="http://schemas.openxmlformats.org/drawingml/2006/main">
+              <a:graphicData uri="http://schemas.openxmlformats.org/drawingml/2006/picture">
+                <pic:pic xmlns:pic="http://schemas.openxmlformats.org/drawingml/2006/picture">
+                  <pic:nvPicPr>
+                    <pic:cNvPr id="0" name="Picture 17" descr="C:\Users\User\AppData\Local\Microsoft\Windows\INetCacheContent.Word\MendicantPortrait.png"/>
+                    <pic:cNvPicPr>
+                      <a:picLocks noChangeAspect="1" noChangeArrowheads="1"/>
+                    </pic:cNvPicPr>
+                  </pic:nvPicPr>
+                  <pic:blipFill>
+                    <a:blip r:embed="rId10">
+                      <a:extLst>
+                        <a:ext uri="{28A0092B-C50C-407E-A947-70E740481C1C}">
+                          <a14:useLocalDpi xmlns:a14="http://schemas.microsoft.com/office/drawing/2010/main" val="0"/>
+                        </a:ext>
+                      </a:extLst>
+                    </a:blip>
+                    <a:srcRect/>
+                    <a:stretch>
+                      <a:fillRect/>
+                    </a:stretch>
+                  </pic:blipFill>
+                  <pic:spPr bwMode="auto">
+                    <a:xfrm>
+                      <a:off x="0" y="0"/>
+                      <a:ext cx="1905000" cy="1905000"/>
+                    </a:xfrm>
+                    <a:prstGeom prst="rect">
+                      <a:avLst/>
+                    </a:prstGeom>
+                    <a:solidFill>
+                      <a:schemeClr val="bg2"/>
+                    </a:solidFill>
+                    <a:ln>
+                      <a:noFill/>
+                    </a:ln>
+                  </pic:spPr>
+                </pic:pic>
+              </a:graphicData>
+            </a:graphic>
+          </wp:anchor>
+        </w:drawing>
+      </w:r>
+    </w:p>
     <w:p>
       <w:pPr>
         <w:rPr>
@@ -160,6 +1722,8 @@
         <w:t>Health: 50</w:t>
       </w:r>
     </w:p>
+    <w:p/>
+    <w:p/>
     <w:p>
       <w:r>
         <w:t>Attacks</w:t>
@@ -167,21 +1731,608 @@
     </w:p>
     <w:p>
       <w:r>
-        <w:t>Strike: Does 10 Damage + Strength bonus.</w:t>
-      </w:r>
+        <w:t>Strike: Hits the enemy. User position: 0.</w:t>
+      </w:r>
+    </w:p>
+    <w:tbl>
+      <w:tblPr>
+        <w:tblStyle w:val="TableGrid"/>
+        <w:tblpPr w:leftFromText="180" w:rightFromText="180" w:vertAnchor="text" w:horzAnchor="margin" w:tblpY="293"/>
+        <w:tblW w:w="0" w:type="auto"/>
+        <w:tblLook w:val="04A0" w:firstRow="1" w:lastRow="0" w:firstColumn="1" w:lastColumn="0" w:noHBand="0" w:noVBand="1"/>
+      </w:tblPr>
+      <w:tblGrid>
+        <w:gridCol w:w="1629"/>
+        <w:gridCol w:w="1005"/>
+        <w:gridCol w:w="1046"/>
+        <w:gridCol w:w="722"/>
+        <w:gridCol w:w="2114"/>
+        <w:gridCol w:w="2500"/>
+      </w:tblGrid>
+      <w:tr>
+        <w:tc>
+          <w:tcPr>
+            <w:tcW w:w="1629" w:type="dxa"/>
+          </w:tcPr>
+          <w:p>
+            <w:r>
+              <w:t>Effect</w:t>
+            </w:r>
+          </w:p>
+        </w:tc>
+        <w:tc>
+          <w:tcPr>
+            <w:tcW w:w="1005" w:type="dxa"/>
+          </w:tcPr>
+          <w:p>
+            <w:r>
+              <w:t>Duration</w:t>
+            </w:r>
+          </w:p>
+          <w:p/>
+        </w:tc>
+        <w:tc>
+          <w:tcPr>
+            <w:tcW w:w="1046" w:type="dxa"/>
+          </w:tcPr>
+          <w:p>
+            <w:r>
+              <w:t>Target Positions</w:t>
+            </w:r>
+          </w:p>
+        </w:tc>
+        <w:tc>
+          <w:tcPr>
+            <w:tcW w:w="722" w:type="dxa"/>
+          </w:tcPr>
+          <w:p>
+            <w:r>
+              <w:t>Base Value</w:t>
+            </w:r>
+          </w:p>
+        </w:tc>
+        <w:tc>
+          <w:tcPr>
+            <w:tcW w:w="2114" w:type="dxa"/>
+          </w:tcPr>
+          <w:p>
+            <w:r>
+              <w:t>User ability modifier</w:t>
+            </w:r>
+          </w:p>
+        </w:tc>
+        <w:tc>
+          <w:tcPr>
+            <w:tcW w:w="2500" w:type="dxa"/>
+          </w:tcPr>
+          <w:p>
+            <w:r>
+              <w:t>Target ability modifier</w:t>
+            </w:r>
+          </w:p>
+        </w:tc>
+      </w:tr>
+      <w:tr>
+        <w:tc>
+          <w:tcPr>
+            <w:tcW w:w="1629" w:type="dxa"/>
+          </w:tcPr>
+          <w:p>
+            <w:r>
+              <w:t>Damage Enemy</w:t>
+            </w:r>
+          </w:p>
+        </w:tc>
+        <w:tc>
+          <w:tcPr>
+            <w:tcW w:w="1005" w:type="dxa"/>
+          </w:tcPr>
+          <w:p>
+            <w:r>
+              <w:t>0</w:t>
+            </w:r>
+          </w:p>
+        </w:tc>
+        <w:tc>
+          <w:tcPr>
+            <w:tcW w:w="1046" w:type="dxa"/>
+          </w:tcPr>
+          <w:p>
+            <w:r>
+              <w:t>0</w:t>
+            </w:r>
+          </w:p>
+        </w:tc>
+        <w:tc>
+          <w:tcPr>
+            <w:tcW w:w="722" w:type="dxa"/>
+          </w:tcPr>
+          <w:p>
+            <w:r>
+              <w:t>10</w:t>
+            </w:r>
+          </w:p>
+        </w:tc>
+        <w:tc>
+          <w:tcPr>
+            <w:tcW w:w="2114" w:type="dxa"/>
+          </w:tcPr>
+          <w:p>
+            <w:r>
+              <w:t>+Strength x 1</w:t>
+            </w:r>
+          </w:p>
+        </w:tc>
+        <w:tc>
+          <w:tcPr>
+            <w:tcW w:w="2500" w:type="dxa"/>
+          </w:tcPr>
+          <w:p>
+            <w:r>
+              <w:t>-Toughness x 1</w:t>
+            </w:r>
+          </w:p>
+        </w:tc>
+      </w:tr>
+    </w:tbl>
+    <w:p>
       <w:r>
         <w:br/>
-        <w:t>Cure: Heals target by 10% of their health + user’s Holy bonus.</w:t>
-      </w:r>
+      </w:r>
+    </w:p>
+    <w:p>
       <w:r>
         <w:br/>
-        <w:t>Divine shield: 40% Evasion Chance buff for target. Cooldown: 3 turns</w:t>
-      </w:r>
+        <w:t>Cure:</w:t>
+      </w:r>
+      <w:r>
+        <w:t xml:space="preserve"> Magically heal the target’s injuries. User position: 1-3</w:t>
+      </w:r>
+    </w:p>
+    <w:tbl>
+      <w:tblPr>
+        <w:tblStyle w:val="TableGrid"/>
+        <w:tblpPr w:leftFromText="180" w:rightFromText="180" w:vertAnchor="text" w:horzAnchor="margin" w:tblpY="391"/>
+        <w:tblW w:w="0" w:type="auto"/>
+        <w:tblLook w:val="04A0" w:firstRow="1" w:lastRow="0" w:firstColumn="1" w:lastColumn="0" w:noHBand="0" w:noVBand="1"/>
+      </w:tblPr>
+      <w:tblGrid>
+        <w:gridCol w:w="1629"/>
+        <w:gridCol w:w="1005"/>
+        <w:gridCol w:w="1046"/>
+        <w:gridCol w:w="722"/>
+        <w:gridCol w:w="2114"/>
+        <w:gridCol w:w="2500"/>
+      </w:tblGrid>
+      <w:tr>
+        <w:tc>
+          <w:tcPr>
+            <w:tcW w:w="1629" w:type="dxa"/>
+          </w:tcPr>
+          <w:p>
+            <w:r>
+              <w:t>Effect</w:t>
+            </w:r>
+          </w:p>
+        </w:tc>
+        <w:tc>
+          <w:tcPr>
+            <w:tcW w:w="1005" w:type="dxa"/>
+          </w:tcPr>
+          <w:p>
+            <w:r>
+              <w:t>Duration</w:t>
+            </w:r>
+          </w:p>
+          <w:p/>
+        </w:tc>
+        <w:tc>
+          <w:tcPr>
+            <w:tcW w:w="1046" w:type="dxa"/>
+          </w:tcPr>
+          <w:p>
+            <w:r>
+              <w:t>Target Positions</w:t>
+            </w:r>
+          </w:p>
+        </w:tc>
+        <w:tc>
+          <w:tcPr>
+            <w:tcW w:w="722" w:type="dxa"/>
+          </w:tcPr>
+          <w:p>
+            <w:r>
+              <w:t>Base Value</w:t>
+            </w:r>
+          </w:p>
+        </w:tc>
+        <w:tc>
+          <w:tcPr>
+            <w:tcW w:w="2114" w:type="dxa"/>
+          </w:tcPr>
+          <w:p>
+            <w:r>
+              <w:t>User ability modifier</w:t>
+            </w:r>
+          </w:p>
+        </w:tc>
+        <w:tc>
+          <w:tcPr>
+            <w:tcW w:w="2500" w:type="dxa"/>
+          </w:tcPr>
+          <w:p>
+            <w:r>
+              <w:t>Target ability modifier</w:t>
+            </w:r>
+          </w:p>
+        </w:tc>
+      </w:tr>
+      <w:tr>
+        <w:tc>
+          <w:tcPr>
+            <w:tcW w:w="1629" w:type="dxa"/>
+          </w:tcPr>
+          <w:p>
+            <w:r>
+              <w:t>Heal Friend</w:t>
+            </w:r>
+          </w:p>
+        </w:tc>
+        <w:tc>
+          <w:tcPr>
+            <w:tcW w:w="1005" w:type="dxa"/>
+          </w:tcPr>
+          <w:p>
+            <w:r>
+              <w:t>0</w:t>
+            </w:r>
+          </w:p>
+        </w:tc>
+        <w:tc>
+          <w:tcPr>
+            <w:tcW w:w="1046" w:type="dxa"/>
+          </w:tcPr>
+          <w:p>
+            <w:r>
+              <w:t>0-3</w:t>
+            </w:r>
+          </w:p>
+        </w:tc>
+        <w:tc>
+          <w:tcPr>
+            <w:tcW w:w="722" w:type="dxa"/>
+          </w:tcPr>
+          <w:p>
+            <w:r>
+              <w:t>0</w:t>
+            </w:r>
+          </w:p>
+        </w:tc>
+        <w:tc>
+          <w:tcPr>
+            <w:tcW w:w="2114" w:type="dxa"/>
+          </w:tcPr>
+          <w:p>
+            <w:r>
+              <w:t>+ Holy x 1</w:t>
+            </w:r>
+          </w:p>
+        </w:tc>
+        <w:tc>
+          <w:tcPr>
+            <w:tcW w:w="2500" w:type="dxa"/>
+          </w:tcPr>
+          <w:p>
+            <w:r>
+              <w:t>+ 10% Max Health</w:t>
+            </w:r>
+          </w:p>
+        </w:tc>
+      </w:tr>
+    </w:tbl>
+    <w:p>
       <w:r>
         <w:br/>
-        <w:t>Holy Ward: Give Magic Resistance buff of 2 + Holy bonus to entire friendly team</w:t>
       </w:r>
     </w:p>
+    <w:p>
+      <w:r>
+        <w:t xml:space="preserve">Divine shield: </w:t>
+      </w:r>
+      <w:r>
+        <w:t>Magic shield deflects enemy attacks. User position 0-3</w:t>
+      </w:r>
+      <w:r>
+        <w:t>. Cooldown: 3 turns</w:t>
+      </w:r>
+    </w:p>
+    <w:tbl>
+      <w:tblPr>
+        <w:tblStyle w:val="TableGrid"/>
+        <w:tblpPr w:leftFromText="180" w:rightFromText="180" w:vertAnchor="text" w:horzAnchor="margin" w:tblpY="391"/>
+        <w:tblW w:w="0" w:type="auto"/>
+        <w:tblLook w:val="04A0" w:firstRow="1" w:lastRow="0" w:firstColumn="1" w:lastColumn="0" w:noHBand="0" w:noVBand="1"/>
+      </w:tblPr>
+      <w:tblGrid>
+        <w:gridCol w:w="1629"/>
+        <w:gridCol w:w="1005"/>
+        <w:gridCol w:w="1046"/>
+        <w:gridCol w:w="722"/>
+        <w:gridCol w:w="2114"/>
+        <w:gridCol w:w="2500"/>
+      </w:tblGrid>
+      <w:tr>
+        <w:tc>
+          <w:tcPr>
+            <w:tcW w:w="1629" w:type="dxa"/>
+          </w:tcPr>
+          <w:p>
+            <w:r>
+              <w:t>Effect</w:t>
+            </w:r>
+          </w:p>
+        </w:tc>
+        <w:tc>
+          <w:tcPr>
+            <w:tcW w:w="1005" w:type="dxa"/>
+          </w:tcPr>
+          <w:p>
+            <w:r>
+              <w:t>Duration</w:t>
+            </w:r>
+          </w:p>
+          <w:p/>
+        </w:tc>
+        <w:tc>
+          <w:tcPr>
+            <w:tcW w:w="1046" w:type="dxa"/>
+          </w:tcPr>
+          <w:p>
+            <w:r>
+              <w:t>Target Positions</w:t>
+            </w:r>
+          </w:p>
+        </w:tc>
+        <w:tc>
+          <w:tcPr>
+            <w:tcW w:w="722" w:type="dxa"/>
+          </w:tcPr>
+          <w:p>
+            <w:r>
+              <w:t>Base Value</w:t>
+            </w:r>
+          </w:p>
+        </w:tc>
+        <w:tc>
+          <w:tcPr>
+            <w:tcW w:w="2114" w:type="dxa"/>
+          </w:tcPr>
+          <w:p>
+            <w:r>
+              <w:t>User ability modifier</w:t>
+            </w:r>
+          </w:p>
+        </w:tc>
+        <w:tc>
+          <w:tcPr>
+            <w:tcW w:w="2500" w:type="dxa"/>
+          </w:tcPr>
+          <w:p>
+            <w:r>
+              <w:t>Target ability modifier</w:t>
+            </w:r>
+          </w:p>
+        </w:tc>
+      </w:tr>
+      <w:tr>
+        <w:tc>
+          <w:tcPr>
+            <w:tcW w:w="1629" w:type="dxa"/>
+          </w:tcPr>
+          <w:p>
+            <w:r>
+              <w:t>Buff Friend Evasion</w:t>
+            </w:r>
+          </w:p>
+        </w:tc>
+        <w:tc>
+          <w:tcPr>
+            <w:tcW w:w="1005" w:type="dxa"/>
+          </w:tcPr>
+          <w:p>
+            <w:r>
+              <w:t>1</w:t>
+            </w:r>
+          </w:p>
+        </w:tc>
+        <w:tc>
+          <w:tcPr>
+            <w:tcW w:w="1046" w:type="dxa"/>
+          </w:tcPr>
+          <w:p>
+            <w:r>
+              <w:t>0-3</w:t>
+            </w:r>
+          </w:p>
+        </w:tc>
+        <w:tc>
+          <w:tcPr>
+            <w:tcW w:w="722" w:type="dxa"/>
+          </w:tcPr>
+          <w:p>
+            <w:r>
+              <w:t>40</w:t>
+            </w:r>
+          </w:p>
+        </w:tc>
+        <w:tc>
+          <w:tcPr>
+            <w:tcW w:w="2114" w:type="dxa"/>
+          </w:tcPr>
+          <w:p>
+            <w:r>
+              <w:t>+ Holy x 0.5</w:t>
+            </w:r>
+          </w:p>
+        </w:tc>
+        <w:tc>
+          <w:tcPr>
+            <w:tcW w:w="2500" w:type="dxa"/>
+          </w:tcPr>
+          <w:p/>
+        </w:tc>
+      </w:tr>
+    </w:tbl>
+    <w:p>
+      <w:r>
+        <w:br/>
+      </w:r>
+    </w:p>
+    <w:p>
+      <w:r>
+        <w:t xml:space="preserve">Holy Ward: </w:t>
+      </w:r>
+      <w:r>
+        <w:t>Protective spell defends against offensive magic. User position 2-3.</w:t>
+      </w:r>
+    </w:p>
+    <w:tbl>
+      <w:tblPr>
+        <w:tblStyle w:val="TableGrid"/>
+        <w:tblpPr w:leftFromText="180" w:rightFromText="180" w:vertAnchor="text" w:horzAnchor="margin" w:tblpY="391"/>
+        <w:tblW w:w="0" w:type="auto"/>
+        <w:tblLook w:val="04A0" w:firstRow="1" w:lastRow="0" w:firstColumn="1" w:lastColumn="0" w:noHBand="0" w:noVBand="1"/>
+      </w:tblPr>
+      <w:tblGrid>
+        <w:gridCol w:w="1629"/>
+        <w:gridCol w:w="1005"/>
+        <w:gridCol w:w="1046"/>
+        <w:gridCol w:w="722"/>
+        <w:gridCol w:w="2114"/>
+        <w:gridCol w:w="2500"/>
+      </w:tblGrid>
+      <w:tr>
+        <w:tc>
+          <w:tcPr>
+            <w:tcW w:w="1629" w:type="dxa"/>
+          </w:tcPr>
+          <w:p>
+            <w:r>
+              <w:t>Effect</w:t>
+            </w:r>
+          </w:p>
+        </w:tc>
+        <w:tc>
+          <w:tcPr>
+            <w:tcW w:w="1005" w:type="dxa"/>
+          </w:tcPr>
+          <w:p>
+            <w:r>
+              <w:t>Duration</w:t>
+            </w:r>
+          </w:p>
+          <w:p/>
+        </w:tc>
+        <w:tc>
+          <w:tcPr>
+            <w:tcW w:w="1046" w:type="dxa"/>
+          </w:tcPr>
+          <w:p>
+            <w:r>
+              <w:t>Target Positions</w:t>
+            </w:r>
+          </w:p>
+        </w:tc>
+        <w:tc>
+          <w:tcPr>
+            <w:tcW w:w="722" w:type="dxa"/>
+          </w:tcPr>
+          <w:p>
+            <w:r>
+              <w:t>Base Value</w:t>
+            </w:r>
+          </w:p>
+        </w:tc>
+        <w:tc>
+          <w:tcPr>
+            <w:tcW w:w="2114" w:type="dxa"/>
+          </w:tcPr>
+          <w:p>
+            <w:r>
+              <w:t>User ability modifier</w:t>
+            </w:r>
+          </w:p>
+        </w:tc>
+        <w:tc>
+          <w:tcPr>
+            <w:tcW w:w="2500" w:type="dxa"/>
+          </w:tcPr>
+          <w:p>
+            <w:r>
+              <w:t>Target ability modifier</w:t>
+            </w:r>
+          </w:p>
+        </w:tc>
+      </w:tr>
+      <w:tr>
+        <w:tc>
+          <w:tcPr>
+            <w:tcW w:w="1629" w:type="dxa"/>
+          </w:tcPr>
+          <w:p>
+            <w:r>
+              <w:t>Buff Friend Magic Resist</w:t>
+            </w:r>
+          </w:p>
+        </w:tc>
+        <w:tc>
+          <w:tcPr>
+            <w:tcW w:w="1005" w:type="dxa"/>
+          </w:tcPr>
+          <w:p>
+            <w:r>
+              <w:t>1</w:t>
+            </w:r>
+          </w:p>
+        </w:tc>
+        <w:tc>
+          <w:tcPr>
+            <w:tcW w:w="1046" w:type="dxa"/>
+          </w:tcPr>
+          <w:p>
+            <w:r>
+              <w:t>0-3 area</w:t>
+            </w:r>
+          </w:p>
+        </w:tc>
+        <w:tc>
+          <w:tcPr>
+            <w:tcW w:w="722" w:type="dxa"/>
+          </w:tcPr>
+          <w:p>
+            <w:r>
+              <w:t>2</w:t>
+            </w:r>
+          </w:p>
+        </w:tc>
+        <w:tc>
+          <w:tcPr>
+            <w:tcW w:w="2114" w:type="dxa"/>
+          </w:tcPr>
+          <w:p>
+            <w:r>
+              <w:t>+ Holy x 1</w:t>
+            </w:r>
+          </w:p>
+        </w:tc>
+        <w:tc>
+          <w:tcPr>
+            <w:tcW w:w="2500" w:type="dxa"/>
+          </w:tcPr>
+          <w:p/>
+        </w:tc>
+      </w:tr>
+    </w:tbl>
     <w:p/>
     <w:p>
       <w:pPr>
@@ -189,6 +2340,170 @@
           <w:b/>
         </w:rPr>
       </w:pPr>
+      <w:r>
+        <w:rPr>
+          <w:b/>
+        </w:rPr>
+        <w:br w:type="page"/>
+      </w:r>
+    </w:p>
+    <w:p>
+      <w:pPr>
+        <w:rPr>
+          <w:b/>
+        </w:rPr>
+      </w:pPr>
+      <w:r>
+        <w:rPr>
+          <w:noProof/>
+          <w:lang w:eastAsia="en-AU"/>
+        </w:rPr>
+        <w:lastRenderedPageBreak/>
+        <w:drawing>
+          <wp:anchor distT="0" distB="0" distL="114300" distR="114300" simplePos="0" relativeHeight="251666432" behindDoc="0" locked="0" layoutInCell="1" allowOverlap="1">
+            <wp:simplePos x="0" y="0"/>
+            <wp:positionH relativeFrom="margin">
+              <wp:posOffset>2552700</wp:posOffset>
+            </wp:positionH>
+            <wp:positionV relativeFrom="page">
+              <wp:posOffset>923925</wp:posOffset>
+            </wp:positionV>
+            <wp:extent cx="942975" cy="1892935"/>
+            <wp:effectExtent l="0" t="0" r="9525" b="0"/>
+            <wp:wrapThrough wrapText="bothSides">
+              <wp:wrapPolygon edited="0">
+                <wp:start x="0" y="0"/>
+                <wp:lineTo x="0" y="21303"/>
+                <wp:lineTo x="21382" y="21303"/>
+                <wp:lineTo x="21382" y="0"/>
+                <wp:lineTo x="0" y="0"/>
+              </wp:wrapPolygon>
+            </wp:wrapThrough>
+            <wp:docPr id="10" name="Picture 10" descr="C:\Users\User\AppData\Local\Microsoft\Windows\INetCacheContent.Word\Witch.png"/>
+            <wp:cNvGraphicFramePr>
+              <a:graphicFrameLocks xmlns:a="http://schemas.openxmlformats.org/drawingml/2006/main" noChangeAspect="1"/>
+            </wp:cNvGraphicFramePr>
+            <a:graphic xmlns:a="http://schemas.openxmlformats.org/drawingml/2006/main">
+              <a:graphicData uri="http://schemas.openxmlformats.org/drawingml/2006/picture">
+                <pic:pic xmlns:pic="http://schemas.openxmlformats.org/drawingml/2006/picture">
+                  <pic:nvPicPr>
+                    <pic:cNvPr id="0" name="Picture 23" descr="C:\Users\User\AppData\Local\Microsoft\Windows\INetCacheContent.Word\Witch.png"/>
+                    <pic:cNvPicPr>
+                      <a:picLocks noChangeAspect="1" noChangeArrowheads="1"/>
+                    </pic:cNvPicPr>
+                  </pic:nvPicPr>
+                  <pic:blipFill>
+                    <a:blip r:embed="rId11">
+                      <a:extLst>
+                        <a:ext uri="{28A0092B-C50C-407E-A947-70E740481C1C}">
+                          <a14:useLocalDpi xmlns:a14="http://schemas.microsoft.com/office/drawing/2010/main" val="0"/>
+                        </a:ext>
+                      </a:extLst>
+                    </a:blip>
+                    <a:srcRect/>
+                    <a:stretch>
+                      <a:fillRect/>
+                    </a:stretch>
+                  </pic:blipFill>
+                  <pic:spPr bwMode="auto">
+                    <a:xfrm>
+                      <a:off x="0" y="0"/>
+                      <a:ext cx="942975" cy="1892935"/>
+                    </a:xfrm>
+                    <a:prstGeom prst="rect">
+                      <a:avLst/>
+                    </a:prstGeom>
+                    <a:solidFill>
+                      <a:schemeClr val="bg2"/>
+                    </a:solidFill>
+                    <a:ln>
+                      <a:noFill/>
+                    </a:ln>
+                  </pic:spPr>
+                </pic:pic>
+              </a:graphicData>
+            </a:graphic>
+            <wp14:sizeRelH relativeFrom="margin">
+              <wp14:pctWidth>0</wp14:pctWidth>
+            </wp14:sizeRelH>
+            <wp14:sizeRelV relativeFrom="margin">
+              <wp14:pctHeight>0</wp14:pctHeight>
+            </wp14:sizeRelV>
+          </wp:anchor>
+        </w:drawing>
+      </w:r>
+      <w:r>
+        <w:rPr>
+          <w:noProof/>
+          <w:lang w:eastAsia="en-AU"/>
+        </w:rPr>
+        <w:drawing>
+          <wp:anchor distT="0" distB="0" distL="114300" distR="114300" simplePos="0" relativeHeight="251665408" behindDoc="0" locked="0" layoutInCell="1" allowOverlap="1">
+            <wp:simplePos x="0" y="0"/>
+            <wp:positionH relativeFrom="margin">
+              <wp:align>right</wp:align>
+            </wp:positionH>
+            <wp:positionV relativeFrom="page">
+              <wp:posOffset>923925</wp:posOffset>
+            </wp:positionV>
+            <wp:extent cx="1905000" cy="1905000"/>
+            <wp:effectExtent l="0" t="0" r="0" b="0"/>
+            <wp:wrapThrough wrapText="bothSides">
+              <wp:wrapPolygon edited="0">
+                <wp:start x="0" y="0"/>
+                <wp:lineTo x="0" y="21384"/>
+                <wp:lineTo x="21384" y="21384"/>
+                <wp:lineTo x="21384" y="0"/>
+                <wp:lineTo x="0" y="0"/>
+              </wp:wrapPolygon>
+            </wp:wrapThrough>
+            <wp:docPr id="9" name="Picture 9" descr="C:\Users\User\AppData\Local\Microsoft\Windows\INetCacheContent.Word\WitchPortrait.png"/>
+            <wp:cNvGraphicFramePr>
+              <a:graphicFrameLocks xmlns:a="http://schemas.openxmlformats.org/drawingml/2006/main" noChangeAspect="1"/>
+            </wp:cNvGraphicFramePr>
+            <a:graphic xmlns:a="http://schemas.openxmlformats.org/drawingml/2006/main">
+              <a:graphicData uri="http://schemas.openxmlformats.org/drawingml/2006/picture">
+                <pic:pic xmlns:pic="http://schemas.openxmlformats.org/drawingml/2006/picture">
+                  <pic:nvPicPr>
+                    <pic:cNvPr id="0" name="Picture 21" descr="C:\Users\User\AppData\Local\Microsoft\Windows\INetCacheContent.Word\WitchPortrait.png"/>
+                    <pic:cNvPicPr>
+                      <a:picLocks noChangeAspect="1" noChangeArrowheads="1"/>
+                    </pic:cNvPicPr>
+                  </pic:nvPicPr>
+                  <pic:blipFill>
+                    <a:blip r:embed="rId12">
+                      <a:extLst>
+                        <a:ext uri="{28A0092B-C50C-407E-A947-70E740481C1C}">
+                          <a14:useLocalDpi xmlns:a14="http://schemas.microsoft.com/office/drawing/2010/main" val="0"/>
+                        </a:ext>
+                      </a:extLst>
+                    </a:blip>
+                    <a:srcRect/>
+                    <a:stretch>
+                      <a:fillRect/>
+                    </a:stretch>
+                  </pic:blipFill>
+                  <pic:spPr bwMode="auto">
+                    <a:xfrm>
+                      <a:off x="0" y="0"/>
+                      <a:ext cx="1905000" cy="1905000"/>
+                    </a:xfrm>
+                    <a:prstGeom prst="rect">
+                      <a:avLst/>
+                    </a:prstGeom>
+                    <a:solidFill>
+                      <a:schemeClr val="bg2"/>
+                    </a:solidFill>
+                    <a:ln>
+                      <a:noFill/>
+                    </a:ln>
+                  </pic:spPr>
+                </pic:pic>
+              </a:graphicData>
+            </a:graphic>
+          </wp:anchor>
+        </w:drawing>
+      </w:r>
       <w:r>
         <w:rPr>
           <w:b/>
@@ -198,35 +2513,534 @@
     </w:p>
     <w:p>
       <w:r>
-        <w:lastRenderedPageBreak/>
-        <w:t>Mystic Bonus: 2</w:t>
+        <w:t>Mystic Bonus</w:t>
+      </w:r>
+      <w:r>
+        <w:t>: 2</w:t>
       </w:r>
       <w:r>
         <w:br/>
-        <w:t>Magic Resistance Bonus: 1</w:t>
+      </w:r>
+      <w:r>
+        <w:t>Magic Resist</w:t>
+      </w:r>
+      <w:r>
+        <w:t xml:space="preserve"> Bonus: 1</w:t>
+      </w:r>
+    </w:p>
+    <w:p/>
+    <w:p/>
+    <w:p/>
+    <w:p/>
+    <w:p>
+      <w:r>
+        <w:t>Attacks</w:t>
       </w:r>
     </w:p>
     <w:p>
       <w:r>
-        <w:t>Attacks</w:t>
+        <w:t>Magic Blast:</w:t>
+      </w:r>
+      <w:r>
+        <w:t xml:space="preserve"> </w:t>
+      </w:r>
+      <w:r>
+        <w:t>Blasts enemy with magic. User position: 1-3</w:t>
+      </w:r>
+    </w:p>
+    <w:tbl>
+      <w:tblPr>
+        <w:tblStyle w:val="TableGrid"/>
+        <w:tblpPr w:leftFromText="180" w:rightFromText="180" w:vertAnchor="text" w:horzAnchor="margin" w:tblpY="43"/>
+        <w:tblW w:w="0" w:type="auto"/>
+        <w:tblLook w:val="04A0" w:firstRow="1" w:lastRow="0" w:firstColumn="1" w:lastColumn="0" w:noHBand="0" w:noVBand="1"/>
+      </w:tblPr>
+      <w:tblGrid>
+        <w:gridCol w:w="1629"/>
+        <w:gridCol w:w="1005"/>
+        <w:gridCol w:w="1046"/>
+        <w:gridCol w:w="722"/>
+        <w:gridCol w:w="2114"/>
+        <w:gridCol w:w="2500"/>
+      </w:tblGrid>
+      <w:tr>
+        <w:tc>
+          <w:tcPr>
+            <w:tcW w:w="1629" w:type="dxa"/>
+          </w:tcPr>
+          <w:p>
+            <w:r>
+              <w:t>Effect</w:t>
+            </w:r>
+          </w:p>
+        </w:tc>
+        <w:tc>
+          <w:tcPr>
+            <w:tcW w:w="1005" w:type="dxa"/>
+          </w:tcPr>
+          <w:p>
+            <w:r>
+              <w:t>Duration</w:t>
+            </w:r>
+          </w:p>
+          <w:p/>
+        </w:tc>
+        <w:tc>
+          <w:tcPr>
+            <w:tcW w:w="1046" w:type="dxa"/>
+          </w:tcPr>
+          <w:p>
+            <w:r>
+              <w:t>Target Positions</w:t>
+            </w:r>
+          </w:p>
+        </w:tc>
+        <w:tc>
+          <w:tcPr>
+            <w:tcW w:w="722" w:type="dxa"/>
+          </w:tcPr>
+          <w:p>
+            <w:r>
+              <w:t>Base Value</w:t>
+            </w:r>
+          </w:p>
+        </w:tc>
+        <w:tc>
+          <w:tcPr>
+            <w:tcW w:w="2114" w:type="dxa"/>
+          </w:tcPr>
+          <w:p>
+            <w:r>
+              <w:t>User ability modifier</w:t>
+            </w:r>
+          </w:p>
+        </w:tc>
+        <w:tc>
+          <w:tcPr>
+            <w:tcW w:w="2500" w:type="dxa"/>
+          </w:tcPr>
+          <w:p>
+            <w:r>
+              <w:t>Target ability modifier</w:t>
+            </w:r>
+          </w:p>
+        </w:tc>
+      </w:tr>
+      <w:tr>
+        <w:tc>
+          <w:tcPr>
+            <w:tcW w:w="1629" w:type="dxa"/>
+          </w:tcPr>
+          <w:p>
+            <w:r>
+              <w:t>Damage Enemy</w:t>
+            </w:r>
+          </w:p>
+        </w:tc>
+        <w:tc>
+          <w:tcPr>
+            <w:tcW w:w="1005" w:type="dxa"/>
+          </w:tcPr>
+          <w:p>
+            <w:r>
+              <w:t>0</w:t>
+            </w:r>
+          </w:p>
+        </w:tc>
+        <w:tc>
+          <w:tcPr>
+            <w:tcW w:w="1046" w:type="dxa"/>
+          </w:tcPr>
+          <w:p>
+            <w:r>
+              <w:t>0-3</w:t>
+            </w:r>
+          </w:p>
+        </w:tc>
+        <w:tc>
+          <w:tcPr>
+            <w:tcW w:w="722" w:type="dxa"/>
+          </w:tcPr>
+          <w:p>
+            <w:r>
+              <w:t>5</w:t>
+            </w:r>
+          </w:p>
+        </w:tc>
+        <w:tc>
+          <w:tcPr>
+            <w:tcW w:w="2114" w:type="dxa"/>
+          </w:tcPr>
+          <w:p>
+            <w:r>
+              <w:t>+ Mystic x 1</w:t>
+            </w:r>
+          </w:p>
+        </w:tc>
+        <w:tc>
+          <w:tcPr>
+            <w:tcW w:w="2500" w:type="dxa"/>
+          </w:tcPr>
+          <w:p>
+            <w:r>
+              <w:t>- Toughness x 0.5</w:t>
+            </w:r>
+          </w:p>
+          <w:p>
+            <w:r>
+              <w:t>- Magic Resist x 1</w:t>
+            </w:r>
+          </w:p>
+        </w:tc>
+      </w:tr>
+    </w:tbl>
+    <w:p/>
+    <w:p/>
+    <w:tbl>
+      <w:tblPr>
+        <w:tblStyle w:val="TableGrid"/>
+        <w:tblpPr w:leftFromText="180" w:rightFromText="180" w:vertAnchor="text" w:horzAnchor="margin" w:tblpY="766"/>
+        <w:tblW w:w="0" w:type="auto"/>
+        <w:tblLook w:val="04A0" w:firstRow="1" w:lastRow="0" w:firstColumn="1" w:lastColumn="0" w:noHBand="0" w:noVBand="1"/>
+      </w:tblPr>
+      <w:tblGrid>
+        <w:gridCol w:w="1629"/>
+        <w:gridCol w:w="1005"/>
+        <w:gridCol w:w="1046"/>
+        <w:gridCol w:w="722"/>
+        <w:gridCol w:w="2114"/>
+        <w:gridCol w:w="2500"/>
+      </w:tblGrid>
+      <w:tr>
+        <w:tc>
+          <w:tcPr>
+            <w:tcW w:w="1629" w:type="dxa"/>
+          </w:tcPr>
+          <w:p>
+            <w:r>
+              <w:t>Effect</w:t>
+            </w:r>
+          </w:p>
+        </w:tc>
+        <w:tc>
+          <w:tcPr>
+            <w:tcW w:w="1005" w:type="dxa"/>
+          </w:tcPr>
+          <w:p>
+            <w:r>
+              <w:t>Duration</w:t>
+            </w:r>
+          </w:p>
+          <w:p/>
+        </w:tc>
+        <w:tc>
+          <w:tcPr>
+            <w:tcW w:w="1046" w:type="dxa"/>
+          </w:tcPr>
+          <w:p>
+            <w:r>
+              <w:t>Target Positions</w:t>
+            </w:r>
+          </w:p>
+        </w:tc>
+        <w:tc>
+          <w:tcPr>
+            <w:tcW w:w="722" w:type="dxa"/>
+          </w:tcPr>
+          <w:p>
+            <w:r>
+              <w:t>Base Value</w:t>
+            </w:r>
+          </w:p>
+        </w:tc>
+        <w:tc>
+          <w:tcPr>
+            <w:tcW w:w="2114" w:type="dxa"/>
+          </w:tcPr>
+          <w:p>
+            <w:r>
+              <w:t>User ability modifier</w:t>
+            </w:r>
+          </w:p>
+        </w:tc>
+        <w:tc>
+          <w:tcPr>
+            <w:tcW w:w="2500" w:type="dxa"/>
+          </w:tcPr>
+          <w:p>
+            <w:r>
+              <w:t>Target ability modifier</w:t>
+            </w:r>
+          </w:p>
+        </w:tc>
+      </w:tr>
+      <w:tr>
+        <w:tc>
+          <w:tcPr>
+            <w:tcW w:w="1629" w:type="dxa"/>
+          </w:tcPr>
+          <w:p>
+            <w:r>
+              <w:t>Damage Enemy</w:t>
+            </w:r>
+          </w:p>
+        </w:tc>
+        <w:tc>
+          <w:tcPr>
+            <w:tcW w:w="1005" w:type="dxa"/>
+          </w:tcPr>
+          <w:p>
+            <w:r>
+              <w:t>0</w:t>
+            </w:r>
+          </w:p>
+        </w:tc>
+        <w:tc>
+          <w:tcPr>
+            <w:tcW w:w="1046" w:type="dxa"/>
+          </w:tcPr>
+          <w:p>
+            <w:r>
+              <w:t>0-3 area</w:t>
+            </w:r>
+          </w:p>
+        </w:tc>
+        <w:tc>
+          <w:tcPr>
+            <w:tcW w:w="722" w:type="dxa"/>
+          </w:tcPr>
+          <w:p>
+            <w:r>
+              <w:t>10</w:t>
+            </w:r>
+          </w:p>
+        </w:tc>
+        <w:tc>
+          <w:tcPr>
+            <w:tcW w:w="2114" w:type="dxa"/>
+          </w:tcPr>
+          <w:p>
+            <w:r>
+              <w:t>+ Mystic x 1</w:t>
+            </w:r>
+          </w:p>
+        </w:tc>
+        <w:tc>
+          <w:tcPr>
+            <w:tcW w:w="2500" w:type="dxa"/>
+          </w:tcPr>
+          <w:p>
+            <w:r>
+              <w:t>- Magic Resist x 2</w:t>
+            </w:r>
+          </w:p>
+        </w:tc>
+      </w:tr>
+    </w:tbl>
+    <w:p>
+      <w:r>
+        <w:t>Fireball:</w:t>
+      </w:r>
+      <w:r>
+        <w:t xml:space="preserve"> </w:t>
+      </w:r>
+      <w:r>
+        <w:t>Ball of fire explodes among enemy team. User position: 1-3</w:t>
+      </w:r>
+      <w:r>
+        <w:t>. Cooldown: 3 turns</w:t>
+      </w:r>
+      <w:r>
+        <w:br/>
+      </w:r>
+    </w:p>
+    <w:p/>
+    <w:p>
+      <w:r>
+        <w:t>Curse:</w:t>
+      </w:r>
+      <w:r>
+        <w:t xml:space="preserve"> </w:t>
+      </w:r>
+      <w:r>
+        <w:t>Victim is more susceptible to attacks. User position: 0-3</w:t>
+      </w:r>
+      <w:r>
+        <w:t xml:space="preserve">. Cooldown: </w:t>
+      </w:r>
+      <w:r>
+        <w:t>2</w:t>
+      </w:r>
+      <w:r>
+        <w:t xml:space="preserve"> turn</w:t>
+      </w:r>
+      <w:r>
+        <w:t>s</w:t>
+      </w:r>
+    </w:p>
+    <w:tbl>
+      <w:tblPr>
+        <w:tblStyle w:val="TableGrid"/>
+        <w:tblpPr w:leftFromText="180" w:rightFromText="180" w:vertAnchor="text" w:horzAnchor="margin" w:tblpY="43"/>
+        <w:tblW w:w="0" w:type="auto"/>
+        <w:tblLook w:val="04A0" w:firstRow="1" w:lastRow="0" w:firstColumn="1" w:lastColumn="0" w:noHBand="0" w:noVBand="1"/>
+      </w:tblPr>
+      <w:tblGrid>
+        <w:gridCol w:w="1629"/>
+        <w:gridCol w:w="1005"/>
+        <w:gridCol w:w="1046"/>
+        <w:gridCol w:w="722"/>
+        <w:gridCol w:w="2114"/>
+        <w:gridCol w:w="2500"/>
+      </w:tblGrid>
+      <w:tr>
+        <w:tc>
+          <w:tcPr>
+            <w:tcW w:w="1629" w:type="dxa"/>
+          </w:tcPr>
+          <w:p>
+            <w:r>
+              <w:t>Effect</w:t>
+            </w:r>
+          </w:p>
+        </w:tc>
+        <w:tc>
+          <w:tcPr>
+            <w:tcW w:w="1005" w:type="dxa"/>
+          </w:tcPr>
+          <w:p>
+            <w:r>
+              <w:t>Duration</w:t>
+            </w:r>
+          </w:p>
+          <w:p/>
+        </w:tc>
+        <w:tc>
+          <w:tcPr>
+            <w:tcW w:w="1046" w:type="dxa"/>
+          </w:tcPr>
+          <w:p>
+            <w:r>
+              <w:t>Target Positions</w:t>
+            </w:r>
+          </w:p>
+        </w:tc>
+        <w:tc>
+          <w:tcPr>
+            <w:tcW w:w="722" w:type="dxa"/>
+          </w:tcPr>
+          <w:p>
+            <w:r>
+              <w:t>Base Value</w:t>
+            </w:r>
+          </w:p>
+        </w:tc>
+        <w:tc>
+          <w:tcPr>
+            <w:tcW w:w="2114" w:type="dxa"/>
+          </w:tcPr>
+          <w:p>
+            <w:r>
+              <w:t>User ability modifier</w:t>
+            </w:r>
+          </w:p>
+        </w:tc>
+        <w:tc>
+          <w:tcPr>
+            <w:tcW w:w="2500" w:type="dxa"/>
+          </w:tcPr>
+          <w:p>
+            <w:r>
+              <w:t>Target ability modifier</w:t>
+            </w:r>
+          </w:p>
+        </w:tc>
+      </w:tr>
+      <w:tr>
+        <w:tc>
+          <w:tcPr>
+            <w:tcW w:w="1629" w:type="dxa"/>
+          </w:tcPr>
+          <w:p>
+            <w:proofErr w:type="spellStart"/>
+            <w:r>
+              <w:t>Debuff</w:t>
+            </w:r>
+            <w:proofErr w:type="spellEnd"/>
+            <w:r>
+              <w:t xml:space="preserve"> Enemy Toughness</w:t>
+            </w:r>
+          </w:p>
+        </w:tc>
+        <w:tc>
+          <w:tcPr>
+            <w:tcW w:w="1005" w:type="dxa"/>
+          </w:tcPr>
+          <w:p>
+            <w:r>
+              <w:t>1</w:t>
+            </w:r>
+          </w:p>
+        </w:tc>
+        <w:tc>
+          <w:tcPr>
+            <w:tcW w:w="1046" w:type="dxa"/>
+          </w:tcPr>
+          <w:p>
+            <w:r>
+              <w:t>0-3</w:t>
+            </w:r>
+          </w:p>
+        </w:tc>
+        <w:tc>
+          <w:tcPr>
+            <w:tcW w:w="722" w:type="dxa"/>
+          </w:tcPr>
+          <w:p>
+            <w:r>
+              <w:t>3</w:t>
+            </w:r>
+          </w:p>
+        </w:tc>
+        <w:tc>
+          <w:tcPr>
+            <w:tcW w:w="2114" w:type="dxa"/>
+          </w:tcPr>
+          <w:p>
+            <w:r>
+              <w:t>+ Mystic x 1</w:t>
+            </w:r>
+          </w:p>
+        </w:tc>
+        <w:tc>
+          <w:tcPr>
+            <w:tcW w:w="2500" w:type="dxa"/>
+          </w:tcPr>
+          <w:p>
+            <w:r>
+              <w:t>- Magic Resist x1</w:t>
+            </w:r>
+          </w:p>
+        </w:tc>
+      </w:tr>
+    </w:tbl>
+    <w:p/>
+    <w:p>
+      <w:r>
+        <w:br w:type="page"/>
       </w:r>
     </w:p>
     <w:p>
-      <w:r>
-        <w:t>Magic Blast:</w:t>
-      </w:r>
-      <w:r>
-        <w:br/>
-        <w:t>Fireball:</w:t>
-      </w:r>
-      <w:r>
-        <w:br/>
-        <w:t>Curse:</w:t>
+      <w:pPr>
+        <w:pStyle w:val="Heading2"/>
+      </w:pPr>
+      <w:r>
+        <w:lastRenderedPageBreak/>
+        <w:t>Monsters</w:t>
       </w:r>
       <w:bookmarkStart w:id="0" w:name="_GoBack"/>
       <w:bookmarkEnd w:id="0"/>
     </w:p>
-    <w:p/>
     <w:sectPr>
       <w:pgSz w:w="11906" w:h="16838"/>
       <w:pgMar w:top="1440" w:right="1440" w:bottom="1440" w:left="1440" w:header="708" w:footer="708" w:gutter="0"/>
@@ -235,6 +3049,472 @@
     </w:sectPr>
   </w:body>
 </w:document>
+</file>
+
+<file path=word/numbering.xml><?xml version="1.0" encoding="utf-8"?>
+<w:numbering xmlns:wpc="http://schemas.microsoft.com/office/word/2010/wordprocessingCanvas" xmlns:cx="http://schemas.microsoft.com/office/drawing/2014/chartex" xmlns:cx1="http://schemas.microsoft.com/office/drawing/2015/9/8/chartex" xmlns:cx2="http://schemas.microsoft.com/office/drawing/2015/10/21/chartex" xmlns:cx3="http://schemas.microsoft.com/office/drawing/2016/5/9/chartex" xmlns:cx4="http://schemas.microsoft.com/office/drawing/2016/5/10/chartex" xmlns:cx5="http://schemas.microsoft.com/office/drawing/2016/5/11/chartex" xmlns:mc="http://schemas.openxmlformats.org/markup-compatibility/2006" xmlns:o="urn:schemas-microsoft-com:office:office" xmlns:r="http://schemas.openxmlformats.org/officeDocument/2006/relationships" xmlns:m="http://schemas.openxmlformats.org/officeDocument/2006/math" xmlns:v="urn:schemas-microsoft-com:vml" xmlns:wp14="http://schemas.microsoft.com/office/word/2010/wordprocessingDrawing" xmlns:wp="http://schemas.openxmlformats.org/drawingml/2006/wordprocessingDrawing" xmlns:w10="urn:schemas-microsoft-com:office:word" xmlns:w="http://schemas.openxmlformats.org/wordprocessingml/2006/main" xmlns:w14="http://schemas.microsoft.com/office/word/2010/wordml" xmlns:w15="http://schemas.microsoft.com/office/word/2012/wordml" xmlns:w16se="http://schemas.microsoft.com/office/word/2015/wordml/symex" xmlns:wpg="http://schemas.microsoft.com/office/word/2010/wordprocessingGroup" xmlns:wpi="http://schemas.microsoft.com/office/word/2010/wordprocessingInk" xmlns:wne="http://schemas.microsoft.com/office/word/2006/wordml" xmlns:wps="http://schemas.microsoft.com/office/word/2010/wordprocessingShape" mc:Ignorable="w14 w15 w16se wp14">
+  <w:abstractNum w:abstractNumId="0" w15:restartNumberingAfterBreak="0">
+    <w:nsid w:val="056D4520"/>
+    <w:multiLevelType w:val="hybridMultilevel"/>
+    <w:tmpl w:val="21343B4A"/>
+    <w:lvl w:ilvl="0" w:tplc="7D386F58">
+      <w:start w:val="12"/>
+      <w:numFmt w:val="bullet"/>
+      <w:lvlText w:val="-"/>
+      <w:lvlJc w:val="left"/>
+      <w:pPr>
+        <w:ind w:left="720" w:hanging="360"/>
+      </w:pPr>
+      <w:rPr>
+        <w:rFonts w:ascii="Calibri" w:eastAsiaTheme="minorHAnsi" w:hAnsi="Calibri" w:cstheme="minorBidi" w:hint="default"/>
+      </w:rPr>
+    </w:lvl>
+    <w:lvl w:ilvl="1" w:tplc="0C090003" w:tentative="1">
+      <w:start w:val="1"/>
+      <w:numFmt w:val="bullet"/>
+      <w:lvlText w:val="o"/>
+      <w:lvlJc w:val="left"/>
+      <w:pPr>
+        <w:ind w:left="1440" w:hanging="360"/>
+      </w:pPr>
+      <w:rPr>
+        <w:rFonts w:ascii="Courier New" w:hAnsi="Courier New" w:cs="Courier New" w:hint="default"/>
+      </w:rPr>
+    </w:lvl>
+    <w:lvl w:ilvl="2" w:tplc="0C090005" w:tentative="1">
+      <w:start w:val="1"/>
+      <w:numFmt w:val="bullet"/>
+      <w:lvlText w:val=""/>
+      <w:lvlJc w:val="left"/>
+      <w:pPr>
+        <w:ind w:left="2160" w:hanging="360"/>
+      </w:pPr>
+      <w:rPr>
+        <w:rFonts w:ascii="Wingdings" w:hAnsi="Wingdings" w:hint="default"/>
+      </w:rPr>
+    </w:lvl>
+    <w:lvl w:ilvl="3" w:tplc="0C090001" w:tentative="1">
+      <w:start w:val="1"/>
+      <w:numFmt w:val="bullet"/>
+      <w:lvlText w:val=""/>
+      <w:lvlJc w:val="left"/>
+      <w:pPr>
+        <w:ind w:left="2880" w:hanging="360"/>
+      </w:pPr>
+      <w:rPr>
+        <w:rFonts w:ascii="Symbol" w:hAnsi="Symbol" w:hint="default"/>
+      </w:rPr>
+    </w:lvl>
+    <w:lvl w:ilvl="4" w:tplc="0C090003" w:tentative="1">
+      <w:start w:val="1"/>
+      <w:numFmt w:val="bullet"/>
+      <w:lvlText w:val="o"/>
+      <w:lvlJc w:val="left"/>
+      <w:pPr>
+        <w:ind w:left="3600" w:hanging="360"/>
+      </w:pPr>
+      <w:rPr>
+        <w:rFonts w:ascii="Courier New" w:hAnsi="Courier New" w:cs="Courier New" w:hint="default"/>
+      </w:rPr>
+    </w:lvl>
+    <w:lvl w:ilvl="5" w:tplc="0C090005" w:tentative="1">
+      <w:start w:val="1"/>
+      <w:numFmt w:val="bullet"/>
+      <w:lvlText w:val=""/>
+      <w:lvlJc w:val="left"/>
+      <w:pPr>
+        <w:ind w:left="4320" w:hanging="360"/>
+      </w:pPr>
+      <w:rPr>
+        <w:rFonts w:ascii="Wingdings" w:hAnsi="Wingdings" w:hint="default"/>
+      </w:rPr>
+    </w:lvl>
+    <w:lvl w:ilvl="6" w:tplc="0C090001" w:tentative="1">
+      <w:start w:val="1"/>
+      <w:numFmt w:val="bullet"/>
+      <w:lvlText w:val=""/>
+      <w:lvlJc w:val="left"/>
+      <w:pPr>
+        <w:ind w:left="5040" w:hanging="360"/>
+      </w:pPr>
+      <w:rPr>
+        <w:rFonts w:ascii="Symbol" w:hAnsi="Symbol" w:hint="default"/>
+      </w:rPr>
+    </w:lvl>
+    <w:lvl w:ilvl="7" w:tplc="0C090003" w:tentative="1">
+      <w:start w:val="1"/>
+      <w:numFmt w:val="bullet"/>
+      <w:lvlText w:val="o"/>
+      <w:lvlJc w:val="left"/>
+      <w:pPr>
+        <w:ind w:left="5760" w:hanging="360"/>
+      </w:pPr>
+      <w:rPr>
+        <w:rFonts w:ascii="Courier New" w:hAnsi="Courier New" w:cs="Courier New" w:hint="default"/>
+      </w:rPr>
+    </w:lvl>
+    <w:lvl w:ilvl="8" w:tplc="0C090005" w:tentative="1">
+      <w:start w:val="1"/>
+      <w:numFmt w:val="bullet"/>
+      <w:lvlText w:val=""/>
+      <w:lvlJc w:val="left"/>
+      <w:pPr>
+        <w:ind w:left="6480" w:hanging="360"/>
+      </w:pPr>
+      <w:rPr>
+        <w:rFonts w:ascii="Wingdings" w:hAnsi="Wingdings" w:hint="default"/>
+      </w:rPr>
+    </w:lvl>
+  </w:abstractNum>
+  <w:abstractNum w:abstractNumId="1" w15:restartNumberingAfterBreak="0">
+    <w:nsid w:val="0FB13A1D"/>
+    <w:multiLevelType w:val="hybridMultilevel"/>
+    <w:tmpl w:val="823C9CBA"/>
+    <w:lvl w:ilvl="0" w:tplc="6492D434">
+      <w:numFmt w:val="bullet"/>
+      <w:lvlText w:val="-"/>
+      <w:lvlJc w:val="left"/>
+      <w:pPr>
+        <w:ind w:left="720" w:hanging="360"/>
+      </w:pPr>
+      <w:rPr>
+        <w:rFonts w:ascii="Calibri" w:eastAsiaTheme="minorHAnsi" w:hAnsi="Calibri" w:cstheme="minorBidi" w:hint="default"/>
+      </w:rPr>
+    </w:lvl>
+    <w:lvl w:ilvl="1" w:tplc="0C090003" w:tentative="1">
+      <w:start w:val="1"/>
+      <w:numFmt w:val="bullet"/>
+      <w:lvlText w:val="o"/>
+      <w:lvlJc w:val="left"/>
+      <w:pPr>
+        <w:ind w:left="1440" w:hanging="360"/>
+      </w:pPr>
+      <w:rPr>
+        <w:rFonts w:ascii="Courier New" w:hAnsi="Courier New" w:cs="Courier New" w:hint="default"/>
+      </w:rPr>
+    </w:lvl>
+    <w:lvl w:ilvl="2" w:tplc="0C090005" w:tentative="1">
+      <w:start w:val="1"/>
+      <w:numFmt w:val="bullet"/>
+      <w:lvlText w:val=""/>
+      <w:lvlJc w:val="left"/>
+      <w:pPr>
+        <w:ind w:left="2160" w:hanging="360"/>
+      </w:pPr>
+      <w:rPr>
+        <w:rFonts w:ascii="Wingdings" w:hAnsi="Wingdings" w:hint="default"/>
+      </w:rPr>
+    </w:lvl>
+    <w:lvl w:ilvl="3" w:tplc="0C090001" w:tentative="1">
+      <w:start w:val="1"/>
+      <w:numFmt w:val="bullet"/>
+      <w:lvlText w:val=""/>
+      <w:lvlJc w:val="left"/>
+      <w:pPr>
+        <w:ind w:left="2880" w:hanging="360"/>
+      </w:pPr>
+      <w:rPr>
+        <w:rFonts w:ascii="Symbol" w:hAnsi="Symbol" w:hint="default"/>
+      </w:rPr>
+    </w:lvl>
+    <w:lvl w:ilvl="4" w:tplc="0C090003" w:tentative="1">
+      <w:start w:val="1"/>
+      <w:numFmt w:val="bullet"/>
+      <w:lvlText w:val="o"/>
+      <w:lvlJc w:val="left"/>
+      <w:pPr>
+        <w:ind w:left="3600" w:hanging="360"/>
+      </w:pPr>
+      <w:rPr>
+        <w:rFonts w:ascii="Courier New" w:hAnsi="Courier New" w:cs="Courier New" w:hint="default"/>
+      </w:rPr>
+    </w:lvl>
+    <w:lvl w:ilvl="5" w:tplc="0C090005" w:tentative="1">
+      <w:start w:val="1"/>
+      <w:numFmt w:val="bullet"/>
+      <w:lvlText w:val=""/>
+      <w:lvlJc w:val="left"/>
+      <w:pPr>
+        <w:ind w:left="4320" w:hanging="360"/>
+      </w:pPr>
+      <w:rPr>
+        <w:rFonts w:ascii="Wingdings" w:hAnsi="Wingdings" w:hint="default"/>
+      </w:rPr>
+    </w:lvl>
+    <w:lvl w:ilvl="6" w:tplc="0C090001" w:tentative="1">
+      <w:start w:val="1"/>
+      <w:numFmt w:val="bullet"/>
+      <w:lvlText w:val=""/>
+      <w:lvlJc w:val="left"/>
+      <w:pPr>
+        <w:ind w:left="5040" w:hanging="360"/>
+      </w:pPr>
+      <w:rPr>
+        <w:rFonts w:ascii="Symbol" w:hAnsi="Symbol" w:hint="default"/>
+      </w:rPr>
+    </w:lvl>
+    <w:lvl w:ilvl="7" w:tplc="0C090003" w:tentative="1">
+      <w:start w:val="1"/>
+      <w:numFmt w:val="bullet"/>
+      <w:lvlText w:val="o"/>
+      <w:lvlJc w:val="left"/>
+      <w:pPr>
+        <w:ind w:left="5760" w:hanging="360"/>
+      </w:pPr>
+      <w:rPr>
+        <w:rFonts w:ascii="Courier New" w:hAnsi="Courier New" w:cs="Courier New" w:hint="default"/>
+      </w:rPr>
+    </w:lvl>
+    <w:lvl w:ilvl="8" w:tplc="0C090005" w:tentative="1">
+      <w:start w:val="1"/>
+      <w:numFmt w:val="bullet"/>
+      <w:lvlText w:val=""/>
+      <w:lvlJc w:val="left"/>
+      <w:pPr>
+        <w:ind w:left="6480" w:hanging="360"/>
+      </w:pPr>
+      <w:rPr>
+        <w:rFonts w:ascii="Wingdings" w:hAnsi="Wingdings" w:hint="default"/>
+      </w:rPr>
+    </w:lvl>
+  </w:abstractNum>
+  <w:abstractNum w:abstractNumId="2" w15:restartNumberingAfterBreak="0">
+    <w:nsid w:val="1A4B5337"/>
+    <w:multiLevelType w:val="hybridMultilevel"/>
+    <w:tmpl w:val="C8AE72EA"/>
+    <w:lvl w:ilvl="0" w:tplc="2604AF18">
+      <w:numFmt w:val="bullet"/>
+      <w:lvlText w:val="-"/>
+      <w:lvlJc w:val="left"/>
+      <w:pPr>
+        <w:ind w:left="720" w:hanging="360"/>
+      </w:pPr>
+      <w:rPr>
+        <w:rFonts w:ascii="Calibri" w:eastAsiaTheme="minorHAnsi" w:hAnsi="Calibri" w:cstheme="minorBidi" w:hint="default"/>
+      </w:rPr>
+    </w:lvl>
+    <w:lvl w:ilvl="1" w:tplc="0C090003" w:tentative="1">
+      <w:start w:val="1"/>
+      <w:numFmt w:val="bullet"/>
+      <w:lvlText w:val="o"/>
+      <w:lvlJc w:val="left"/>
+      <w:pPr>
+        <w:ind w:left="1440" w:hanging="360"/>
+      </w:pPr>
+      <w:rPr>
+        <w:rFonts w:ascii="Courier New" w:hAnsi="Courier New" w:cs="Courier New" w:hint="default"/>
+      </w:rPr>
+    </w:lvl>
+    <w:lvl w:ilvl="2" w:tplc="0C090005" w:tentative="1">
+      <w:start w:val="1"/>
+      <w:numFmt w:val="bullet"/>
+      <w:lvlText w:val=""/>
+      <w:lvlJc w:val="left"/>
+      <w:pPr>
+        <w:ind w:left="2160" w:hanging="360"/>
+      </w:pPr>
+      <w:rPr>
+        <w:rFonts w:ascii="Wingdings" w:hAnsi="Wingdings" w:hint="default"/>
+      </w:rPr>
+    </w:lvl>
+    <w:lvl w:ilvl="3" w:tplc="0C090001" w:tentative="1">
+      <w:start w:val="1"/>
+      <w:numFmt w:val="bullet"/>
+      <w:lvlText w:val=""/>
+      <w:lvlJc w:val="left"/>
+      <w:pPr>
+        <w:ind w:left="2880" w:hanging="360"/>
+      </w:pPr>
+      <w:rPr>
+        <w:rFonts w:ascii="Symbol" w:hAnsi="Symbol" w:hint="default"/>
+      </w:rPr>
+    </w:lvl>
+    <w:lvl w:ilvl="4" w:tplc="0C090003" w:tentative="1">
+      <w:start w:val="1"/>
+      <w:numFmt w:val="bullet"/>
+      <w:lvlText w:val="o"/>
+      <w:lvlJc w:val="left"/>
+      <w:pPr>
+        <w:ind w:left="3600" w:hanging="360"/>
+      </w:pPr>
+      <w:rPr>
+        <w:rFonts w:ascii="Courier New" w:hAnsi="Courier New" w:cs="Courier New" w:hint="default"/>
+      </w:rPr>
+    </w:lvl>
+    <w:lvl w:ilvl="5" w:tplc="0C090005" w:tentative="1">
+      <w:start w:val="1"/>
+      <w:numFmt w:val="bullet"/>
+      <w:lvlText w:val=""/>
+      <w:lvlJc w:val="left"/>
+      <w:pPr>
+        <w:ind w:left="4320" w:hanging="360"/>
+      </w:pPr>
+      <w:rPr>
+        <w:rFonts w:ascii="Wingdings" w:hAnsi="Wingdings" w:hint="default"/>
+      </w:rPr>
+    </w:lvl>
+    <w:lvl w:ilvl="6" w:tplc="0C090001" w:tentative="1">
+      <w:start w:val="1"/>
+      <w:numFmt w:val="bullet"/>
+      <w:lvlText w:val=""/>
+      <w:lvlJc w:val="left"/>
+      <w:pPr>
+        <w:ind w:left="5040" w:hanging="360"/>
+      </w:pPr>
+      <w:rPr>
+        <w:rFonts w:ascii="Symbol" w:hAnsi="Symbol" w:hint="default"/>
+      </w:rPr>
+    </w:lvl>
+    <w:lvl w:ilvl="7" w:tplc="0C090003" w:tentative="1">
+      <w:start w:val="1"/>
+      <w:numFmt w:val="bullet"/>
+      <w:lvlText w:val="o"/>
+      <w:lvlJc w:val="left"/>
+      <w:pPr>
+        <w:ind w:left="5760" w:hanging="360"/>
+      </w:pPr>
+      <w:rPr>
+        <w:rFonts w:ascii="Courier New" w:hAnsi="Courier New" w:cs="Courier New" w:hint="default"/>
+      </w:rPr>
+    </w:lvl>
+    <w:lvl w:ilvl="8" w:tplc="0C090005" w:tentative="1">
+      <w:start w:val="1"/>
+      <w:numFmt w:val="bullet"/>
+      <w:lvlText w:val=""/>
+      <w:lvlJc w:val="left"/>
+      <w:pPr>
+        <w:ind w:left="6480" w:hanging="360"/>
+      </w:pPr>
+      <w:rPr>
+        <w:rFonts w:ascii="Wingdings" w:hAnsi="Wingdings" w:hint="default"/>
+      </w:rPr>
+    </w:lvl>
+  </w:abstractNum>
+  <w:abstractNum w:abstractNumId="3" w15:restartNumberingAfterBreak="0">
+    <w:nsid w:val="716A5027"/>
+    <w:multiLevelType w:val="hybridMultilevel"/>
+    <w:tmpl w:val="CA0A832E"/>
+    <w:lvl w:ilvl="0" w:tplc="D00269B6">
+      <w:numFmt w:val="bullet"/>
+      <w:lvlText w:val="-"/>
+      <w:lvlJc w:val="left"/>
+      <w:pPr>
+        <w:ind w:left="720" w:hanging="360"/>
+      </w:pPr>
+      <w:rPr>
+        <w:rFonts w:ascii="Calibri" w:eastAsiaTheme="minorHAnsi" w:hAnsi="Calibri" w:cstheme="minorBidi" w:hint="default"/>
+      </w:rPr>
+    </w:lvl>
+    <w:lvl w:ilvl="1" w:tplc="0C090003" w:tentative="1">
+      <w:start w:val="1"/>
+      <w:numFmt w:val="bullet"/>
+      <w:lvlText w:val="o"/>
+      <w:lvlJc w:val="left"/>
+      <w:pPr>
+        <w:ind w:left="1440" w:hanging="360"/>
+      </w:pPr>
+      <w:rPr>
+        <w:rFonts w:ascii="Courier New" w:hAnsi="Courier New" w:cs="Courier New" w:hint="default"/>
+      </w:rPr>
+    </w:lvl>
+    <w:lvl w:ilvl="2" w:tplc="0C090005" w:tentative="1">
+      <w:start w:val="1"/>
+      <w:numFmt w:val="bullet"/>
+      <w:lvlText w:val=""/>
+      <w:lvlJc w:val="left"/>
+      <w:pPr>
+        <w:ind w:left="2160" w:hanging="360"/>
+      </w:pPr>
+      <w:rPr>
+        <w:rFonts w:ascii="Wingdings" w:hAnsi="Wingdings" w:hint="default"/>
+      </w:rPr>
+    </w:lvl>
+    <w:lvl w:ilvl="3" w:tplc="0C090001" w:tentative="1">
+      <w:start w:val="1"/>
+      <w:numFmt w:val="bullet"/>
+      <w:lvlText w:val=""/>
+      <w:lvlJc w:val="left"/>
+      <w:pPr>
+        <w:ind w:left="2880" w:hanging="360"/>
+      </w:pPr>
+      <w:rPr>
+        <w:rFonts w:ascii="Symbol" w:hAnsi="Symbol" w:hint="default"/>
+      </w:rPr>
+    </w:lvl>
+    <w:lvl w:ilvl="4" w:tplc="0C090003" w:tentative="1">
+      <w:start w:val="1"/>
+      <w:numFmt w:val="bullet"/>
+      <w:lvlText w:val="o"/>
+      <w:lvlJc w:val="left"/>
+      <w:pPr>
+        <w:ind w:left="3600" w:hanging="360"/>
+      </w:pPr>
+      <w:rPr>
+        <w:rFonts w:ascii="Courier New" w:hAnsi="Courier New" w:cs="Courier New" w:hint="default"/>
+      </w:rPr>
+    </w:lvl>
+    <w:lvl w:ilvl="5" w:tplc="0C090005" w:tentative="1">
+      <w:start w:val="1"/>
+      <w:numFmt w:val="bullet"/>
+      <w:lvlText w:val=""/>
+      <w:lvlJc w:val="left"/>
+      <w:pPr>
+        <w:ind w:left="4320" w:hanging="360"/>
+      </w:pPr>
+      <w:rPr>
+        <w:rFonts w:ascii="Wingdings" w:hAnsi="Wingdings" w:hint="default"/>
+      </w:rPr>
+    </w:lvl>
+    <w:lvl w:ilvl="6" w:tplc="0C090001" w:tentative="1">
+      <w:start w:val="1"/>
+      <w:numFmt w:val="bullet"/>
+      <w:lvlText w:val=""/>
+      <w:lvlJc w:val="left"/>
+      <w:pPr>
+        <w:ind w:left="5040" w:hanging="360"/>
+      </w:pPr>
+      <w:rPr>
+        <w:rFonts w:ascii="Symbol" w:hAnsi="Symbol" w:hint="default"/>
+      </w:rPr>
+    </w:lvl>
+    <w:lvl w:ilvl="7" w:tplc="0C090003" w:tentative="1">
+      <w:start w:val="1"/>
+      <w:numFmt w:val="bullet"/>
+      <w:lvlText w:val="o"/>
+      <w:lvlJc w:val="left"/>
+      <w:pPr>
+        <w:ind w:left="5760" w:hanging="360"/>
+      </w:pPr>
+      <w:rPr>
+        <w:rFonts w:ascii="Courier New" w:hAnsi="Courier New" w:cs="Courier New" w:hint="default"/>
+      </w:rPr>
+    </w:lvl>
+    <w:lvl w:ilvl="8" w:tplc="0C090005" w:tentative="1">
+      <w:start w:val="1"/>
+      <w:numFmt w:val="bullet"/>
+      <w:lvlText w:val=""/>
+      <w:lvlJc w:val="left"/>
+      <w:pPr>
+        <w:ind w:left="6480" w:hanging="360"/>
+      </w:pPr>
+      <w:rPr>
+        <w:rFonts w:ascii="Wingdings" w:hAnsi="Wingdings" w:hint="default"/>
+      </w:rPr>
+    </w:lvl>
+  </w:abstractNum>
+  <w:num w:numId="1">
+    <w:abstractNumId w:val="0"/>
+  </w:num>
+  <w:num w:numId="2">
+    <w:abstractNumId w:val="3"/>
+  </w:num>
+  <w:num w:numId="3">
+    <w:abstractNumId w:val="2"/>
+  </w:num>
+  <w:num w:numId="4">
+    <w:abstractNumId w:val="1"/>
+  </w:num>
+</w:numbering>
 </file>
 
 <file path=word/styles.xml><?xml version="1.0" encoding="utf-8"?>
@@ -652,6 +3932,28 @@
       <w:szCs w:val="32"/>
     </w:rPr>
   </w:style>
+  <w:style w:type="paragraph" w:styleId="Heading2">
+    <w:name w:val="heading 2"/>
+    <w:basedOn w:val="Normal"/>
+    <w:next w:val="Normal"/>
+    <w:link w:val="Heading2Char"/>
+    <w:uiPriority w:val="9"/>
+    <w:unhideWhenUsed/>
+    <w:qFormat/>
+    <w:rsid w:val="00E83393"/>
+    <w:pPr>
+      <w:keepNext/>
+      <w:keepLines/>
+      <w:spacing w:before="40" w:after="0"/>
+      <w:outlineLvl w:val="1"/>
+    </w:pPr>
+    <w:rPr>
+      <w:rFonts w:asciiTheme="majorHAnsi" w:eastAsiaTheme="majorEastAsia" w:hAnsiTheme="majorHAnsi" w:cstheme="majorBidi"/>
+      <w:color w:val="2E74B5" w:themeColor="accent1" w:themeShade="BF"/>
+      <w:sz w:val="26"/>
+      <w:szCs w:val="26"/>
+    </w:rPr>
+  </w:style>
   <w:style w:type="character" w:default="1" w:styleId="DefaultParagraphFont">
     <w:name w:val="Default Paragraph Font"/>
     <w:uiPriority w:val="1"/>
@@ -724,6 +4026,49 @@
       <w:color w:val="2E74B5" w:themeColor="accent1" w:themeShade="BF"/>
       <w:sz w:val="32"/>
       <w:szCs w:val="32"/>
+    </w:rPr>
+  </w:style>
+  <w:style w:type="table" w:styleId="TableGrid">
+    <w:name w:val="Table Grid"/>
+    <w:basedOn w:val="TableNormal"/>
+    <w:uiPriority w:val="39"/>
+    <w:rsid w:val="004D2AAB"/>
+    <w:pPr>
+      <w:spacing w:after="0" w:line="240" w:lineRule="auto"/>
+    </w:pPr>
+    <w:tblPr>
+      <w:tblBorders>
+        <w:top w:val="single" w:sz="4" w:space="0" w:color="auto"/>
+        <w:left w:val="single" w:sz="4" w:space="0" w:color="auto"/>
+        <w:bottom w:val="single" w:sz="4" w:space="0" w:color="auto"/>
+        <w:right w:val="single" w:sz="4" w:space="0" w:color="auto"/>
+        <w:insideH w:val="single" w:sz="4" w:space="0" w:color="auto"/>
+        <w:insideV w:val="single" w:sz="4" w:space="0" w:color="auto"/>
+      </w:tblBorders>
+    </w:tblPr>
+  </w:style>
+  <w:style w:type="paragraph" w:styleId="ListParagraph">
+    <w:name w:val="List Paragraph"/>
+    <w:basedOn w:val="Normal"/>
+    <w:uiPriority w:val="34"/>
+    <w:qFormat/>
+    <w:rsid w:val="004D2AAB"/>
+    <w:pPr>
+      <w:ind w:left="720"/>
+      <w:contextualSpacing/>
+    </w:pPr>
+  </w:style>
+  <w:style w:type="character" w:customStyle="1" w:styleId="Heading2Char">
+    <w:name w:val="Heading 2 Char"/>
+    <w:basedOn w:val="DefaultParagraphFont"/>
+    <w:link w:val="Heading2"/>
+    <w:uiPriority w:val="9"/>
+    <w:rsid w:val="00E83393"/>
+    <w:rPr>
+      <w:rFonts w:asciiTheme="majorHAnsi" w:eastAsiaTheme="majorEastAsia" w:hAnsiTheme="majorHAnsi" w:cstheme="majorBidi"/>
+      <w:color w:val="2E74B5" w:themeColor="accent1" w:themeShade="BF"/>
+      <w:sz w:val="26"/>
+      <w:szCs w:val="26"/>
     </w:rPr>
   </w:style>
 </w:styles>

</xml_diff>